<commit_message>
Deleted several projects unfit for public display.
</commit_message>
<xml_diff>
--- a/survey_2020.docx
+++ b/survey_2020.docx
@@ -1,6 +1,6 @@
 
 <file path=word/document.xml><?xml version="1.0" encoding="utf-8"?>
-<w:document xmlns:wpc="http://schemas.microsoft.com/office/word/2010/wordprocessingCanvas" xmlns:cx="http://schemas.microsoft.com/office/drawing/2014/chartex" xmlns:cx1="http://schemas.microsoft.com/office/drawing/2015/9/8/chartex" xmlns:cx2="http://schemas.microsoft.com/office/drawing/2015/10/21/chartex" xmlns:cx3="http://schemas.microsoft.com/office/drawing/2016/5/9/chartex" xmlns:cx4="http://schemas.microsoft.com/office/drawing/2016/5/10/chartex" xmlns:cx5="http://schemas.microsoft.com/office/drawing/2016/5/11/chartex" xmlns:cx6="http://schemas.microsoft.com/office/drawing/2016/5/12/chartex" xmlns:cx7="http://schemas.microsoft.com/office/drawing/2016/5/13/chartex" xmlns:cx8="http://schemas.microsoft.com/office/drawing/2016/5/14/chartex" xmlns:mc="http://schemas.openxmlformats.org/markup-compatibility/2006" xmlns:aink="http://schemas.microsoft.com/office/drawing/2016/ink" xmlns:am3d="http://schemas.microsoft.com/office/drawing/2017/model3d" xmlns:o="urn:schemas-microsoft-com:office:office" xmlns:r="http://schemas.openxmlformats.org/officeDocument/2006/relationships" xmlns:m="http://schemas.openxmlformats.org/officeDocument/2006/math" xmlns:v="urn:schemas-microsoft-com:vml" xmlns:wp14="http://schemas.microsoft.com/office/word/2010/wordprocessingDrawing" xmlns:wp="http://schemas.openxmlformats.org/drawingml/2006/wordprocessingDrawing" xmlns:w10="urn:schemas-microsoft-com:office:word" xmlns:w="http://schemas.openxmlformats.org/wordprocessingml/2006/main" xmlns:w14="http://schemas.microsoft.com/office/word/2010/wordml" xmlns:w15="http://schemas.microsoft.com/office/word/2012/wordml" xmlns:w16cid="http://schemas.microsoft.com/office/word/2016/wordml/cid" xmlns:w16se="http://schemas.microsoft.com/office/word/2015/wordml/symex" xmlns:wpg="http://schemas.microsoft.com/office/word/2010/wordprocessingGroup" xmlns:wpi="http://schemas.microsoft.com/office/word/2010/wordprocessingInk" xmlns:wne="http://schemas.microsoft.com/office/word/2006/wordml" xmlns:wps="http://schemas.microsoft.com/office/word/2010/wordprocessingShape" mc:Ignorable="w14 w15 w16se w16cid wp14">
+<w:document xmlns:wpc="http://schemas.microsoft.com/office/word/2010/wordprocessingCanvas" xmlns:cx="http://schemas.microsoft.com/office/drawing/2014/chartex" xmlns:cx1="http://schemas.microsoft.com/office/drawing/2015/9/8/chartex" xmlns:cx2="http://schemas.microsoft.com/office/drawing/2015/10/21/chartex" xmlns:cx3="http://schemas.microsoft.com/office/drawing/2016/5/9/chartex" xmlns:cx4="http://schemas.microsoft.com/office/drawing/2016/5/10/chartex" xmlns:cx5="http://schemas.microsoft.com/office/drawing/2016/5/11/chartex" xmlns:cx6="http://schemas.microsoft.com/office/drawing/2016/5/12/chartex" xmlns:cx7="http://schemas.microsoft.com/office/drawing/2016/5/13/chartex" xmlns:cx8="http://schemas.microsoft.com/office/drawing/2016/5/14/chartex" xmlns:mc="http://schemas.openxmlformats.org/markup-compatibility/2006" xmlns:aink="http://schemas.microsoft.com/office/drawing/2016/ink" xmlns:am3d="http://schemas.microsoft.com/office/drawing/2017/model3d" xmlns:o="urn:schemas-microsoft-com:office:office" xmlns:r="http://schemas.openxmlformats.org/officeDocument/2006/relationships" xmlns:m="http://schemas.openxmlformats.org/officeDocument/2006/math" xmlns:v="urn:schemas-microsoft-com:vml" xmlns:wp14="http://schemas.microsoft.com/office/word/2010/wordprocessingDrawing" xmlns:wp="http://schemas.openxmlformats.org/drawingml/2006/wordprocessingDrawing" xmlns:w10="urn:schemas-microsoft-com:office:word" xmlns:w="http://schemas.openxmlformats.org/wordprocessingml/2006/main" xmlns:w14="http://schemas.microsoft.com/office/word/2010/wordml" xmlns:w15="http://schemas.microsoft.com/office/word/2012/wordml" xmlns:w16cex="http://schemas.microsoft.com/office/word/2018/wordml/cex" xmlns:w16cid="http://schemas.microsoft.com/office/word/2016/wordml/cid" xmlns:w16="http://schemas.microsoft.com/office/word/2018/wordml" xmlns:w16se="http://schemas.microsoft.com/office/word/2015/wordml/symex" xmlns:wpg="http://schemas.microsoft.com/office/word/2010/wordprocessingGroup" xmlns:wpi="http://schemas.microsoft.com/office/word/2010/wordprocessingInk" xmlns:wne="http://schemas.microsoft.com/office/word/2006/wordml" xmlns:wps="http://schemas.microsoft.com/office/word/2010/wordprocessingShape" mc:Ignorable="w14 w15 w16se w16cid w16 w16cex wp14">
   <w:body>
     <w:p>
       <w:pPr>
@@ -15,7 +15,14 @@
           <w:sz w:val="48"/>
           <w:szCs w:val="48"/>
         </w:rPr>
-        <w:t>ShelterCare Satisfaction Report: 2020</w:t>
+        <w:t>**Nonprofit**</w:t>
+      </w:r>
+      <w:r>
+        <w:rPr>
+          <w:sz w:val="48"/>
+          <w:szCs w:val="48"/>
+        </w:rPr>
+        <w:t xml:space="preserve"> Satisfaction Report: 2020</w:t>
       </w:r>
     </w:p>
     <w:p>
@@ -49,7 +56,15 @@
         <w:t>Professor A</w:t>
       </w:r>
       <w:r>
-        <w:t xml:space="preserve">rmin Trost </w:t>
+        <w:t xml:space="preserve">rmin </w:t>
+      </w:r>
+      <w:proofErr w:type="spellStart"/>
+      <w:r>
+        <w:t>Trost</w:t>
+      </w:r>
+      <w:proofErr w:type="spellEnd"/>
+      <w:r>
+        <w:t xml:space="preserve"> </w:t>
       </w:r>
       <w:r>
         <w:t>teaches human resources</w:t>
@@ -57,8 +72,21 @@
       <w:r>
         <w:t xml:space="preserve"> at </w:t>
       </w:r>
-      <w:r>
-        <w:t xml:space="preserve">Furtwangen University in Schwarzwald, Germany. As a consultant for a myriad of large corporations such as Lufthansa, Deutsche Telekom, and Audi, </w:t>
+      <w:proofErr w:type="spellStart"/>
+      <w:r>
+        <w:t>Furtwangen</w:t>
+      </w:r>
+      <w:proofErr w:type="spellEnd"/>
+      <w:r>
+        <w:t xml:space="preserve"> University in </w:t>
+      </w:r>
+      <w:proofErr w:type="spellStart"/>
+      <w:r>
+        <w:t>Schwarzwald</w:t>
+      </w:r>
+      <w:proofErr w:type="spellEnd"/>
+      <w:r>
+        <w:t xml:space="preserve">, Germany. As a consultant for a myriad of large corporations such as Lufthansa, Deutsche Telekom, and Audi, </w:t>
       </w:r>
       <w:r>
         <w:t xml:space="preserve">he has established himself as </w:t>
@@ -85,7 +113,15 @@
         <w:t xml:space="preserve"> </w:t>
       </w:r>
       <w:r>
-        <w:t>In a video ironically called ‘Employee Surveys don’t Work’, Professor Trost lays out how he believes employee surveys should be used to affect worker sentiment in your organization.</w:t>
+        <w:t xml:space="preserve">In a video ironically called ‘Employee Surveys don’t Work’, Professor </w:t>
+      </w:r>
+      <w:proofErr w:type="spellStart"/>
+      <w:r>
+        <w:t>Trost</w:t>
+      </w:r>
+      <w:proofErr w:type="spellEnd"/>
+      <w:r>
+        <w:t xml:space="preserve"> lays out how he believes employee surveys should be used to affect worker sentiment in your organization.</w:t>
       </w:r>
     </w:p>
     <w:p>
@@ -93,13 +129,29 @@
         <w:ind w:firstLine="720"/>
       </w:pPr>
       <w:r>
-        <w:t xml:space="preserve">To begin, Trost starts by describing how he sees employee surveys </w:t>
+        <w:t xml:space="preserve">To begin, </w:t>
+      </w:r>
+      <w:proofErr w:type="spellStart"/>
+      <w:r>
+        <w:t>Trost</w:t>
+      </w:r>
+      <w:proofErr w:type="spellEnd"/>
+      <w:r>
+        <w:t xml:space="preserve"> starts by describing how he sees employee surveys </w:t>
       </w:r>
       <w:r>
         <w:t>mismanaged</w:t>
       </w:r>
       <w:r>
-        <w:t xml:space="preserve">, so as to distinguish what </w:t>
+        <w:t xml:space="preserve">, </w:t>
+      </w:r>
+      <w:proofErr w:type="gramStart"/>
+      <w:r>
+        <w:t>so as to</w:t>
+      </w:r>
+      <w:proofErr w:type="gramEnd"/>
+      <w:r>
+        <w:t xml:space="preserve"> distinguish what </w:t>
       </w:r>
       <w:r>
         <w:t xml:space="preserve">makes these questionnaires effective. </w:t>
@@ -402,27 +454,14 @@
       <w:r>
         <w:t xml:space="preserve">Figure </w:t>
       </w:r>
-      <w:r>
-        <w:fldChar w:fldCharType="begin"/>
-      </w:r>
-      <w:r>
-        <w:instrText xml:space="preserve"> SEQ Figure \* ARABIC </w:instrText>
-      </w:r>
-      <w:r>
-        <w:fldChar w:fldCharType="separate"/>
-      </w:r>
-      <w:r>
-        <w:rPr>
-          <w:noProof/>
-        </w:rPr>
-        <w:t>1</w:t>
-      </w:r>
-      <w:r>
-        <w:rPr>
-          <w:noProof/>
-        </w:rPr>
-        <w:fldChar w:fldCharType="end"/>
-      </w:r>
+      <w:fldSimple w:instr=" SEQ Figure \* ARABIC ">
+        <w:r>
+          <w:rPr>
+            <w:noProof/>
+          </w:rPr>
+          <w:t>1</w:t>
+        </w:r>
+      </w:fldSimple>
       <w:r>
         <w:t xml:space="preserve">: </w:t>
       </w:r>
@@ -439,8 +478,13 @@
         <w:t>decision flow process involving employee satisfaction surveys</w:t>
       </w:r>
       <w:r>
-        <w:t>, according to Professor Trost</w:t>
-      </w:r>
+        <w:t xml:space="preserve">, according to Professor </w:t>
+      </w:r>
+      <w:proofErr w:type="spellStart"/>
+      <w:r>
+        <w:t>Trost</w:t>
+      </w:r>
+      <w:proofErr w:type="spellEnd"/>
       <w:r>
         <w:rPr>
           <w:rStyle w:val="FootnoteReference"/>
@@ -476,7 +520,23 @@
         <w:t xml:space="preserve"> to use surveys to accurately understand the intricacies of your ground level operations is a misuse of what the tool is used for. In a description </w:t>
       </w:r>
       <w:r>
-        <w:t xml:space="preserve">of the traditional survey process, Professor Trost denotes a step of the system as ‘prestudy’. This is a reconnaissance period, in which </w:t>
+        <w:t xml:space="preserve">of the traditional survey process, Professor </w:t>
+      </w:r>
+      <w:proofErr w:type="spellStart"/>
+      <w:r>
+        <w:t>Trost</w:t>
+      </w:r>
+      <w:proofErr w:type="spellEnd"/>
+      <w:r>
+        <w:t xml:space="preserve"> denotes a step of the system as ‘</w:t>
+      </w:r>
+      <w:proofErr w:type="spellStart"/>
+      <w:r>
+        <w:t>prestudy</w:t>
+      </w:r>
+      <w:proofErr w:type="spellEnd"/>
+      <w:r>
+        <w:t xml:space="preserve">’. This is a reconnaissance period, in which </w:t>
       </w:r>
       <w:r>
         <w:t>the leadership</w:t>
@@ -531,14 +591,27 @@
       <w:pPr>
         <w:ind w:firstLine="720"/>
       </w:pPr>
-      <w:r>
-        <w:t>In order to find an appropriate indicator, I would reference a</w:t>
+      <w:proofErr w:type="gramStart"/>
+      <w:r>
+        <w:t>In order to</w:t>
+      </w:r>
+      <w:proofErr w:type="gramEnd"/>
+      <w:r>
+        <w:t xml:space="preserve"> find an appropriate indicator, I would reference a</w:t>
       </w:r>
       <w:r>
         <w:t>n important statement by</w:t>
       </w:r>
       <w:r>
-        <w:t xml:space="preserve"> Professor Trost; </w:t>
+        <w:t xml:space="preserve"> Professor </w:t>
+      </w:r>
+      <w:proofErr w:type="spellStart"/>
+      <w:r>
+        <w:t>Trost</w:t>
+      </w:r>
+      <w:proofErr w:type="spellEnd"/>
+      <w:r>
+        <w:t xml:space="preserve">; </w:t>
       </w:r>
       <w:r>
         <w:t>“Whenever you prepare questions in an employee survey… people will not understand your questions…”</w:t>
@@ -556,10 +629,7 @@
         <w:t xml:space="preserve"> The important lesson is that individuals will answer what they think the question asks, not what the wording specifies. As such, it is important to understand how the grassroots community of your organization will interpret the question.</w:t>
       </w:r>
       <w:r>
-        <w:t xml:space="preserve">  </w:t>
-      </w:r>
-      <w:r>
-        <w:t xml:space="preserve"> </w:t>
+        <w:t xml:space="preserve">   </w:t>
       </w:r>
       <w:r>
         <w:t xml:space="preserve">This can be done by testing how individuals react and interpret various terms in focus group settings. </w:t>
@@ -570,7 +640,15 @@
         <w:ind w:firstLine="720"/>
       </w:pPr>
       <w:r>
-        <w:t>Once the wording of the question accurately references the general workforce’s sentiment towards a particular issue, the responses can be used as a quantifiable metric to measure the success of your organization in dealing with the issue.</w:t>
+        <w:t xml:space="preserve">Once the wording of the question accurately references the general workforce’s sentiment towards a </w:t>
+      </w:r>
+      <w:proofErr w:type="gramStart"/>
+      <w:r>
+        <w:t>particular issue</w:t>
+      </w:r>
+      <w:proofErr w:type="gramEnd"/>
+      <w:r>
+        <w:t>, the responses can be used as a quantifiable metric to measure the success of your organization in dealing with the issue.</w:t>
       </w:r>
     </w:p>
     <w:p>
@@ -581,7 +659,15 @@
         <w:t>Now that we have a variable we want to affect, use changes to the workplace to change the environment as you wish. Then, use the indicators to mark your progress.</w:t>
       </w:r>
       <w:r>
-        <w:t xml:space="preserve"> Set targets and do the best to achieve them, then look to the same prestudy methods of gaining intelligence on how employees feel towards the issue after the workplace changes.</w:t>
+        <w:t xml:space="preserve"> Set targets and do the best to achieve them, then look to the same </w:t>
+      </w:r>
+      <w:proofErr w:type="spellStart"/>
+      <w:r>
+        <w:t>prestudy</w:t>
+      </w:r>
+      <w:proofErr w:type="spellEnd"/>
+      <w:r>
+        <w:t xml:space="preserve"> methods of gaining intelligence on how employees feel towards the issue after the workplace changes.</w:t>
       </w:r>
     </w:p>
     <w:tbl>
@@ -614,9 +700,11 @@
             <w:pPr>
               <w:jc w:val="center"/>
             </w:pPr>
+            <w:proofErr w:type="spellStart"/>
             <w:r>
               <w:t>Prestudy</w:t>
             </w:r>
+            <w:proofErr w:type="spellEnd"/>
           </w:p>
           <w:p>
             <w:pPr>
@@ -1059,27 +1147,14 @@
       <w:r>
         <w:t xml:space="preserve">Figure </w:t>
       </w:r>
-      <w:r>
-        <w:fldChar w:fldCharType="begin"/>
-      </w:r>
-      <w:r>
-        <w:instrText xml:space="preserve"> SEQ Figure \* ARABIC </w:instrText>
-      </w:r>
-      <w:r>
-        <w:fldChar w:fldCharType="separate"/>
-      </w:r>
-      <w:r>
-        <w:rPr>
-          <w:noProof/>
-        </w:rPr>
-        <w:t>1</w:t>
-      </w:r>
-      <w:r>
-        <w:rPr>
-          <w:noProof/>
-        </w:rPr>
-        <w:fldChar w:fldCharType="end"/>
-      </w:r>
+      <w:fldSimple w:instr=" SEQ Figure \* ARABIC ">
+        <w:r>
+          <w:rPr>
+            <w:noProof/>
+          </w:rPr>
+          <w:t>1</w:t>
+        </w:r>
+      </w:fldSimple>
       <w:r>
         <w:t xml:space="preserve">: </w:t>
       </w:r>
@@ -1111,17 +1186,41 @@
               <w:ind w:firstLine="720"/>
             </w:pPr>
             <w:r>
-              <w:t xml:space="preserve">To clarify, I’ll use a hypothetical scenario using our survey as a template (Please note that this scenario is not indictive of the actual results): </w:t>
+              <w:t xml:space="preserve">To clarify, </w:t>
+            </w:r>
+            <w:proofErr w:type="gramStart"/>
+            <w:r>
+              <w:t>I’ll</w:t>
+            </w:r>
+            <w:proofErr w:type="gramEnd"/>
+            <w:r>
+              <w:t xml:space="preserve"> use a hypothetical scenario using our survey as a template (Please note that this scenario is not indictive of the actual results): </w:t>
             </w:r>
           </w:p>
           <w:p>
             <w:r>
-              <w:t>Take as given that we conduct a prestudy, speaking to individuals at a variety of different levels throughout the organization. In this portion, we seem to see an aggregate feeling that communication between the various levels of the hierarchy is inefficient in some way. We will treat communication as purely the information exchanged between the various levels of the hierarchy, NOT the effectiveness of leadership to act on that information.</w:t>
+              <w:t xml:space="preserve">Take as given that we conduct a </w:t>
+            </w:r>
+            <w:proofErr w:type="spellStart"/>
+            <w:r>
+              <w:t>prestudy</w:t>
+            </w:r>
+            <w:proofErr w:type="spellEnd"/>
+            <w:r>
+              <w:t>, speaking to individuals at a variety of different levels throughout the organization. In this portion, we seem to see an aggregate feeling that communication between the various levels of the hierarchy is inefficient in some way. We will treat communication as purely the information exchanged between the various levels of the hierarchy, NOT the effectiveness of leadership to act on that information.</w:t>
             </w:r>
           </w:p>
           <w:p>
             <w:r>
-              <w:t>Now that we’ve identified an issue, we find a way to measure how individuals feel about communication among different levels of the system. I would argue that there are several key questions to pay attention to within the survey that may act as indicators.</w:t>
+              <w:t xml:space="preserve">Now that </w:t>
+            </w:r>
+            <w:proofErr w:type="gramStart"/>
+            <w:r>
+              <w:t>we’ve</w:t>
+            </w:r>
+            <w:proofErr w:type="gramEnd"/>
+            <w:r>
+              <w:t xml:space="preserve"> identified an issue, we find a way to measure how individuals feel about communication among different levels of the system. I would argue that there are several key questions to pay attention to within the survey that may act as indicators.</w:t>
             </w:r>
           </w:p>
           <w:p/>
@@ -1130,10 +1229,28 @@
               <w:pStyle w:val="NoSpacing"/>
             </w:pPr>
             <w:r>
-              <w:t xml:space="preserve">“My voice is heard in my department or program” (Meaningful work)  – </w:t>
-            </w:r>
-            <w:r>
-              <w:t>The question is good, but the wording is vague. If the terms of department and program are left to an individuals discretion, they may answer with the entire organization in mind or just their immediate environment.</w:t>
+              <w:t xml:space="preserve">“My voice is heard in my department or program” (Meaningful </w:t>
+            </w:r>
+            <w:proofErr w:type="gramStart"/>
+            <w:r>
+              <w:t>work)  –</w:t>
+            </w:r>
+            <w:proofErr w:type="gramEnd"/>
+            <w:r>
+              <w:t xml:space="preserve"> </w:t>
+            </w:r>
+            <w:r>
+              <w:t xml:space="preserve">The question is good, but the wording is vague. If the terms of department and program are left to an </w:t>
+            </w:r>
+            <w:proofErr w:type="spellStart"/>
+            <w:proofErr w:type="gramStart"/>
+            <w:r>
+              <w:t>individuals</w:t>
+            </w:r>
+            <w:proofErr w:type="spellEnd"/>
+            <w:proofErr w:type="gramEnd"/>
+            <w:r>
+              <w:t xml:space="preserve"> discretion, they may answer with the entire organization in mind or just their immediate environment.</w:t>
             </w:r>
           </w:p>
           <w:p>
@@ -1142,7 +1259,23 @@
             </w:pPr>
             <w:r>
               <w:lastRenderedPageBreak/>
-              <w:t xml:space="preserve">Narrowing this question to analyze one particular relationship will tell you more than asking about the general systems ability to accept grassroots input. An example of the reworded question might be: “My immediate supervisors hear what I have to say.” Or “Executive management understands my departments needs.” </w:t>
+              <w:t xml:space="preserve">Narrowing this question to analyze one </w:t>
+            </w:r>
+            <w:proofErr w:type="gramStart"/>
+            <w:r>
+              <w:t>particular relationship</w:t>
+            </w:r>
+            <w:proofErr w:type="gramEnd"/>
+            <w:r>
+              <w:t xml:space="preserve"> will tell you more than asking about the general systems ability to accept grassroots input. An example of the reworded question might be: “My immediate supervisors hear what I have to say.” Or “Executive management understands my </w:t>
+            </w:r>
+            <w:proofErr w:type="spellStart"/>
+            <w:r>
+              <w:t>departments</w:t>
+            </w:r>
+            <w:proofErr w:type="spellEnd"/>
+            <w:r>
+              <w:t xml:space="preserve"> needs.” </w:t>
             </w:r>
           </w:p>
           <w:p>
@@ -1157,7 +1290,15 @@
           </w:p>
           <w:p>
             <w:r>
-              <w:t>Now that we have 2 indicators for the communication between various levels of the organization, we survey the population to get an accurate baseline response set. Now that we have our original data, we create a program or change within the workplace aimed at helping communication between the different layers of the organization, and use future surveys as a way to measure the effectiveness of various solutions.</w:t>
+              <w:t xml:space="preserve">Now that we have 2 indicators for the communication between various levels of the organization, we survey the population to get an accurate baseline response set. Now that we have our original data, we create a program or change within the workplace aimed at helping communication between the different layers of the </w:t>
+            </w:r>
+            <w:proofErr w:type="gramStart"/>
+            <w:r>
+              <w:t>organization, and</w:t>
+            </w:r>
+            <w:proofErr w:type="gramEnd"/>
+            <w:r>
+              <w:t xml:space="preserve"> use future surveys as a way to measure the effectiveness of various solutions.</w:t>
             </w:r>
           </w:p>
           <w:p>
@@ -1205,7 +1346,23 @@
         <w:t xml:space="preserve"> will be included in an appendix for use at your discretion.</w:t>
       </w:r>
       <w:r>
-        <w:t xml:space="preserve"> I will point out questions that had poor response scores, and pose questions for the next survey iteration’s prestudy.</w:t>
+        <w:t xml:space="preserve"> I will point out questions that had poor response </w:t>
+      </w:r>
+      <w:proofErr w:type="gramStart"/>
+      <w:r>
+        <w:t>scores, and</w:t>
+      </w:r>
+      <w:proofErr w:type="gramEnd"/>
+      <w:r>
+        <w:t xml:space="preserve"> pose questions for the next survey iteration’s </w:t>
+      </w:r>
+      <w:proofErr w:type="spellStart"/>
+      <w:r>
+        <w:t>prestudy</w:t>
+      </w:r>
+      <w:proofErr w:type="spellEnd"/>
+      <w:r>
+        <w:t>.</w:t>
       </w:r>
       <w:r>
         <w:t xml:space="preserve"> Use these questions as a motivator to ask </w:t>
@@ -1345,10 +1502,24 @@
         </w:numPr>
       </w:pPr>
       <w:r>
-        <w:t>(Meaningful work/Work Culture)</w:t>
-      </w:r>
-      <w:r>
-        <w:t>My work at ShelterCare helps meet an important need in the community.</w:t>
+        <w:t xml:space="preserve">(Meaningful work/Work </w:t>
+      </w:r>
+      <w:proofErr w:type="gramStart"/>
+      <w:r>
+        <w:t>Culture)</w:t>
+      </w:r>
+      <w:r>
+        <w:t>My</w:t>
+      </w:r>
+      <w:proofErr w:type="gramEnd"/>
+      <w:r>
+        <w:t xml:space="preserve"> work at </w:t>
+      </w:r>
+      <w:r>
+        <w:t>**Nonprofit**</w:t>
+      </w:r>
+      <w:r>
+        <w:t xml:space="preserve"> helps meet an important need in the community.</w:t>
       </w:r>
       <w:r>
         <w:t xml:space="preserve"> (96%)</w:t>
@@ -1477,10 +1648,25 @@
     <w:p>
       <w:r>
         <w:tab/>
-        <w:t>The majority of this report has been focused on how to utilize this data effectively. I argue that just interpreting one data set in a vacuum is useless, scores relative to other periods are a way to measure change in employee sentiment, which a leadership team can use to their benefit.</w:t>
-      </w:r>
-      <w:r>
-        <w:t xml:space="preserve"> Therefore I would intend for this set of responses to be taken as a baseline, used to quantify the effectiveness of different workplace policies meant to improve working standards and culture.</w:t>
+      </w:r>
+      <w:proofErr w:type="gramStart"/>
+      <w:r>
+        <w:t>The majority of</w:t>
+      </w:r>
+      <w:proofErr w:type="gramEnd"/>
+      <w:r>
+        <w:t xml:space="preserve"> this report has been focused on how to utilize this data effectively. I argue that just interpreting one data set in a vacuum is useless, scores relative to other periods are a way to measure change in employee sentiment, which a leadership team can use to their benefit.</w:t>
+      </w:r>
+      <w:r>
+        <w:t xml:space="preserve"> </w:t>
+      </w:r>
+      <w:proofErr w:type="gramStart"/>
+      <w:r>
+        <w:t>Therefore</w:t>
+      </w:r>
+      <w:proofErr w:type="gramEnd"/>
+      <w:r>
+        <w:t xml:space="preserve"> I would intend for this set of responses to be taken as a baseline, used to quantify the effectiveness of different workplace policies meant to improve working standards and culture.</w:t>
       </w:r>
     </w:p>
     <w:p>
@@ -1488,7 +1674,15 @@
         <w:ind w:firstLine="720"/>
       </w:pPr>
       <w:r>
-        <w:t xml:space="preserve">There are several changes that I argue would help increase the effectiveness of the employee survey from its current format. To begin, I would group questions, but I wouldn’t consider all of them to aggregate to some value. The information here specifies where there might be problems, not an accurate overview of how influential the factors are. </w:t>
+        <w:t xml:space="preserve">There are several changes that I argue would help increase the effectiveness of the employee survey from its current format. To begin, I would group questions, but I </w:t>
+      </w:r>
+      <w:proofErr w:type="gramStart"/>
+      <w:r>
+        <w:t>wouldn’t</w:t>
+      </w:r>
+      <w:proofErr w:type="gramEnd"/>
+      <w:r>
+        <w:t xml:space="preserve"> consider all of them to aggregate to some value. The information here specifies where there might be problems, not an accurate overview of how influential the factors are. </w:t>
       </w:r>
     </w:p>
     <w:p>
@@ -1521,8 +1715,13 @@
       <w:r>
         <w:t xml:space="preserve">. </w:t>
       </w:r>
-      <w:r>
-        <w:t xml:space="preserve">So in the interest of clarifying presentations, I would change the meaningful work category to work culture. </w:t>
+      <w:proofErr w:type="gramStart"/>
+      <w:r>
+        <w:t>So</w:t>
+      </w:r>
+      <w:proofErr w:type="gramEnd"/>
+      <w:r>
+        <w:t xml:space="preserve"> in the interest of clarifying presentations, I would change the meaningful work category to work culture. </w:t>
       </w:r>
     </w:p>
     <w:p>
@@ -1545,7 +1744,15 @@
         <w:ind w:firstLine="720"/>
       </w:pPr>
       <w:r>
-        <w:t>Another thought to consider is that of introducing more optional categorical identifiers in the surveys. Have an option for people to identify themselves as members of various parts of your organization, so as to better understand the source of the issues. However, I am not familiar with the legality of anonymity in employee satisfaction surveys, so I would first consult any legal counsel you have before pursuing this course of action.</w:t>
+        <w:t xml:space="preserve">Another thought to consider is that of introducing more optional categorical identifiers in the surveys. Have an option for people to identify themselves as members of various parts of your organization, </w:t>
+      </w:r>
+      <w:proofErr w:type="gramStart"/>
+      <w:r>
+        <w:t>so as to</w:t>
+      </w:r>
+      <w:proofErr w:type="gramEnd"/>
+      <w:r>
+        <w:t xml:space="preserve"> better understand the source of the issues. However, I am not familiar with the legality of anonymity in employee satisfaction surveys, so I would first consult any legal counsel you have before pursuing this course of action.</w:t>
       </w:r>
       <w:r>
         <w:t xml:space="preserve"> Ensure that individuals can remain anonymous to protect them against repercussions of middle or executive leadership, while retaining enough information to accurately predict where the source of workplace inefficiencies are.</w:t>
@@ -1593,7 +1800,23 @@
         <w:t>your organization</w:t>
       </w:r>
       <w:r>
-        <w:t xml:space="preserve"> is interested in more materials for research regarding interpreting and executing employee satisfaction surveys, I highly recommend using Armin Trost’s lecture on them. It is free on youtube here (</w:t>
+        <w:t xml:space="preserve"> is interested in more materials for research regarding interpreting and executing employee satisfaction surveys, I highly recommend using Armin </w:t>
+      </w:r>
+      <w:proofErr w:type="spellStart"/>
+      <w:r>
+        <w:t>Trost’s</w:t>
+      </w:r>
+      <w:proofErr w:type="spellEnd"/>
+      <w:r>
+        <w:t xml:space="preserve"> lecture on them. It is free on </w:t>
+      </w:r>
+      <w:proofErr w:type="spellStart"/>
+      <w:r>
+        <w:t>youtube</w:t>
+      </w:r>
+      <w:proofErr w:type="spellEnd"/>
+      <w:r>
+        <w:t xml:space="preserve"> here (</w:t>
       </w:r>
       <w:hyperlink r:id="rId7" w:history="1">
         <w:r>
@@ -1625,1387 +1848,12 @@
       </w:r>
     </w:p>
     <w:p/>
-    <w:p/>
-    <w:p/>
     <w:p>
       <w:pPr>
         <w:tabs>
           <w:tab w:val="left" w:pos="2975"/>
         </w:tabs>
       </w:pPr>
-      <w:r>
-        <w:tab/>
-      </w:r>
-    </w:p>
-    <w:p>
-      <w:r>
-        <w:br w:type="page"/>
-      </w:r>
-    </w:p>
-    <w:p>
-      <w:pPr>
-        <w:pStyle w:val="Title"/>
-        <w:jc w:val="center"/>
-        <w:rPr>
-          <w:rStyle w:val="SubtitleChar"/>
-          <w:sz w:val="36"/>
-          <w:szCs w:val="36"/>
-        </w:rPr>
-      </w:pPr>
-      <w:r>
-        <w:lastRenderedPageBreak/>
-        <w:t xml:space="preserve">Appendix: </w:t>
-      </w:r>
-      <w:r>
-        <w:rPr>
-          <w:rStyle w:val="SubtitleChar"/>
-          <w:sz w:val="36"/>
-          <w:szCs w:val="36"/>
-        </w:rPr>
-        <w:t>Complete individual question analysis</w:t>
-      </w:r>
-    </w:p>
-    <w:p>
-      <w:pPr>
-        <w:pStyle w:val="Heading1"/>
-        <w:jc w:val="center"/>
-        <w:rPr>
-          <w:sz w:val="44"/>
-          <w:szCs w:val="44"/>
-          <w:u w:val="single"/>
-        </w:rPr>
-      </w:pPr>
-      <w:r>
-        <w:rPr>
-          <w:sz w:val="44"/>
-          <w:szCs w:val="44"/>
-          <w:u w:val="single"/>
-        </w:rPr>
-        <w:t>Meaningful Work</w:t>
-      </w:r>
-      <w:r>
-        <w:rPr>
-          <w:sz w:val="44"/>
-          <w:szCs w:val="44"/>
-          <w:u w:val="single"/>
-        </w:rPr>
-        <w:t xml:space="preserve"> (Work Culture)</w:t>
-      </w:r>
-      <w:r>
-        <w:rPr>
-          <w:sz w:val="44"/>
-          <w:szCs w:val="44"/>
-          <w:u w:val="single"/>
-        </w:rPr>
-        <w:t xml:space="preserve"> Category</w:t>
-      </w:r>
-    </w:p>
-    <w:p>
-      <w:r>
-        <w:rPr>
-          <w:noProof/>
-        </w:rPr>
-        <w:drawing>
-          <wp:inline distT="0" distB="0" distL="0" distR="0" wp14:anchorId="32CB4C9E" wp14:editId="0096ACD9">
-            <wp:extent cx="5943600" cy="3551555"/>
-            <wp:effectExtent l="0" t="0" r="0" b="0"/>
-            <wp:docPr id="15" name="Picture 15"/>
-            <wp:cNvGraphicFramePr>
-              <a:graphicFrameLocks xmlns:a="http://schemas.openxmlformats.org/drawingml/2006/main" noChangeAspect="1"/>
-            </wp:cNvGraphicFramePr>
-            <a:graphic xmlns:a="http://schemas.openxmlformats.org/drawingml/2006/main">
-              <a:graphicData uri="http://schemas.openxmlformats.org/drawingml/2006/picture">
-                <pic:pic xmlns:pic="http://schemas.openxmlformats.org/drawingml/2006/picture">
-                  <pic:nvPicPr>
-                    <pic:cNvPr id="1" name=""/>
-                    <pic:cNvPicPr/>
-                  </pic:nvPicPr>
-                  <pic:blipFill>
-                    <a:blip r:embed="rId9"/>
-                    <a:stretch>
-                      <a:fillRect/>
-                    </a:stretch>
-                  </pic:blipFill>
-                  <pic:spPr>
-                    <a:xfrm>
-                      <a:off x="0" y="0"/>
-                      <a:ext cx="5943600" cy="3551555"/>
-                    </a:xfrm>
-                    <a:prstGeom prst="rect">
-                      <a:avLst/>
-                    </a:prstGeom>
-                  </pic:spPr>
-                </pic:pic>
-              </a:graphicData>
-            </a:graphic>
-          </wp:inline>
-        </w:drawing>
-      </w:r>
-    </w:p>
-    <w:p>
-      <w:r>
-        <w:t xml:space="preserve">Top 2 Box score (as a percentage): </w:t>
-      </w:r>
-      <w:r>
-        <w:t>46/60=</w:t>
-      </w:r>
-      <w:r>
-        <w:t xml:space="preserve"> 7</w:t>
-      </w:r>
-      <w:r>
-        <w:t>7</w:t>
-      </w:r>
-      <w:r>
-        <w:t>%</w:t>
-      </w:r>
-    </w:p>
-    <w:p>
-      <w:r>
-        <w:rPr>
-          <w:noProof/>
-        </w:rPr>
-        <w:lastRenderedPageBreak/>
-        <w:drawing>
-          <wp:inline distT="0" distB="0" distL="0" distR="0" wp14:anchorId="34C41DFF" wp14:editId="32996373">
-            <wp:extent cx="5943600" cy="3551555"/>
-            <wp:effectExtent l="0" t="0" r="0" b="0"/>
-            <wp:docPr id="16" name="Picture 16"/>
-            <wp:cNvGraphicFramePr>
-              <a:graphicFrameLocks xmlns:a="http://schemas.openxmlformats.org/drawingml/2006/main" noChangeAspect="1"/>
-            </wp:cNvGraphicFramePr>
-            <a:graphic xmlns:a="http://schemas.openxmlformats.org/drawingml/2006/main">
-              <a:graphicData uri="http://schemas.openxmlformats.org/drawingml/2006/picture">
-                <pic:pic xmlns:pic="http://schemas.openxmlformats.org/drawingml/2006/picture">
-                  <pic:nvPicPr>
-                    <pic:cNvPr id="1" name=""/>
-                    <pic:cNvPicPr/>
-                  </pic:nvPicPr>
-                  <pic:blipFill>
-                    <a:blip r:embed="rId10"/>
-                    <a:stretch>
-                      <a:fillRect/>
-                    </a:stretch>
-                  </pic:blipFill>
-                  <pic:spPr>
-                    <a:xfrm>
-                      <a:off x="0" y="0"/>
-                      <a:ext cx="5943600" cy="3551555"/>
-                    </a:xfrm>
-                    <a:prstGeom prst="rect">
-                      <a:avLst/>
-                    </a:prstGeom>
-                  </pic:spPr>
-                </pic:pic>
-              </a:graphicData>
-            </a:graphic>
-          </wp:inline>
-        </w:drawing>
-      </w:r>
-    </w:p>
-    <w:p>
-      <w:r>
-        <w:t>Top 2 box score: 46/60=</w:t>
-      </w:r>
-      <w:r>
-        <w:t xml:space="preserve"> 7</w:t>
-      </w:r>
-      <w:r>
-        <w:t>7</w:t>
-      </w:r>
-      <w:r>
-        <w:t>%</w:t>
-      </w:r>
-    </w:p>
-    <w:p/>
-    <w:p>
-      <w:r>
-        <w:rPr>
-          <w:noProof/>
-        </w:rPr>
-        <w:drawing>
-          <wp:inline distT="0" distB="0" distL="0" distR="0" wp14:anchorId="48EDBCFA" wp14:editId="7293452B">
-            <wp:extent cx="5943600" cy="3551555"/>
-            <wp:effectExtent l="0" t="0" r="0" b="0"/>
-            <wp:docPr id="17" name="Picture 17"/>
-            <wp:cNvGraphicFramePr>
-              <a:graphicFrameLocks xmlns:a="http://schemas.openxmlformats.org/drawingml/2006/main" noChangeAspect="1"/>
-            </wp:cNvGraphicFramePr>
-            <a:graphic xmlns:a="http://schemas.openxmlformats.org/drawingml/2006/main">
-              <a:graphicData uri="http://schemas.openxmlformats.org/drawingml/2006/picture">
-                <pic:pic xmlns:pic="http://schemas.openxmlformats.org/drawingml/2006/picture">
-                  <pic:nvPicPr>
-                    <pic:cNvPr id="1" name=""/>
-                    <pic:cNvPicPr/>
-                  </pic:nvPicPr>
-                  <pic:blipFill>
-                    <a:blip r:embed="rId11"/>
-                    <a:stretch>
-                      <a:fillRect/>
-                    </a:stretch>
-                  </pic:blipFill>
-                  <pic:spPr>
-                    <a:xfrm>
-                      <a:off x="0" y="0"/>
-                      <a:ext cx="5943600" cy="3551555"/>
-                    </a:xfrm>
-                    <a:prstGeom prst="rect">
-                      <a:avLst/>
-                    </a:prstGeom>
-                  </pic:spPr>
-                </pic:pic>
-              </a:graphicData>
-            </a:graphic>
-          </wp:inline>
-        </w:drawing>
-      </w:r>
-    </w:p>
-    <w:p>
-      <w:r>
-        <w:t>Top 2 box score: 58/60=</w:t>
-      </w:r>
-      <w:r>
-        <w:t xml:space="preserve"> 9</w:t>
-      </w:r>
-      <w:r>
-        <w:t>7</w:t>
-      </w:r>
-      <w:r>
-        <w:t>%</w:t>
-      </w:r>
-    </w:p>
-    <w:p>
-      <w:r>
-        <w:rPr>
-          <w:noProof/>
-        </w:rPr>
-        <w:lastRenderedPageBreak/>
-        <w:drawing>
-          <wp:inline distT="0" distB="0" distL="0" distR="0" wp14:anchorId="58C05147" wp14:editId="448BE74A">
-            <wp:extent cx="5943600" cy="3551555"/>
-            <wp:effectExtent l="0" t="0" r="0" b="0"/>
-            <wp:docPr id="18" name="Picture 18"/>
-            <wp:cNvGraphicFramePr>
-              <a:graphicFrameLocks xmlns:a="http://schemas.openxmlformats.org/drawingml/2006/main" noChangeAspect="1"/>
-            </wp:cNvGraphicFramePr>
-            <a:graphic xmlns:a="http://schemas.openxmlformats.org/drawingml/2006/main">
-              <a:graphicData uri="http://schemas.openxmlformats.org/drawingml/2006/picture">
-                <pic:pic xmlns:pic="http://schemas.openxmlformats.org/drawingml/2006/picture">
-                  <pic:nvPicPr>
-                    <pic:cNvPr id="1" name=""/>
-                    <pic:cNvPicPr/>
-                  </pic:nvPicPr>
-                  <pic:blipFill>
-                    <a:blip r:embed="rId12"/>
-                    <a:stretch>
-                      <a:fillRect/>
-                    </a:stretch>
-                  </pic:blipFill>
-                  <pic:spPr>
-                    <a:xfrm>
-                      <a:off x="0" y="0"/>
-                      <a:ext cx="5943600" cy="3551555"/>
-                    </a:xfrm>
-                    <a:prstGeom prst="rect">
-                      <a:avLst/>
-                    </a:prstGeom>
-                  </pic:spPr>
-                </pic:pic>
-              </a:graphicData>
-            </a:graphic>
-          </wp:inline>
-        </w:drawing>
-      </w:r>
-    </w:p>
-    <w:p>
-      <w:r>
-        <w:t>Top 2 box score: 48/60=</w:t>
-      </w:r>
-      <w:r>
-        <w:t xml:space="preserve"> 80%</w:t>
-      </w:r>
-    </w:p>
-    <w:p>
-      <w:r>
-        <w:rPr>
-          <w:noProof/>
-        </w:rPr>
-        <w:drawing>
-          <wp:inline distT="0" distB="0" distL="0" distR="0" wp14:anchorId="33F47C5A" wp14:editId="0D1E4967">
-            <wp:extent cx="5943600" cy="3551555"/>
-            <wp:effectExtent l="0" t="0" r="0" b="0"/>
-            <wp:docPr id="19" name="Picture 19"/>
-            <wp:cNvGraphicFramePr>
-              <a:graphicFrameLocks xmlns:a="http://schemas.openxmlformats.org/drawingml/2006/main" noChangeAspect="1"/>
-            </wp:cNvGraphicFramePr>
-            <a:graphic xmlns:a="http://schemas.openxmlformats.org/drawingml/2006/main">
-              <a:graphicData uri="http://schemas.openxmlformats.org/drawingml/2006/picture">
-                <pic:pic xmlns:pic="http://schemas.openxmlformats.org/drawingml/2006/picture">
-                  <pic:nvPicPr>
-                    <pic:cNvPr id="1" name=""/>
-                    <pic:cNvPicPr/>
-                  </pic:nvPicPr>
-                  <pic:blipFill>
-                    <a:blip r:embed="rId13"/>
-                    <a:stretch>
-                      <a:fillRect/>
-                    </a:stretch>
-                  </pic:blipFill>
-                  <pic:spPr>
-                    <a:xfrm>
-                      <a:off x="0" y="0"/>
-                      <a:ext cx="5943600" cy="3551555"/>
-                    </a:xfrm>
-                    <a:prstGeom prst="rect">
-                      <a:avLst/>
-                    </a:prstGeom>
-                  </pic:spPr>
-                </pic:pic>
-              </a:graphicData>
-            </a:graphic>
-          </wp:inline>
-        </w:drawing>
-      </w:r>
-    </w:p>
-    <w:p>
-      <w:r>
-        <w:t>Top 2 box score: 49/60</w:t>
-      </w:r>
-      <w:r>
-        <w:t>= 8</w:t>
-      </w:r>
-      <w:r>
-        <w:t>2</w:t>
-      </w:r>
-      <w:r>
-        <w:t>%</w:t>
-      </w:r>
-    </w:p>
-    <w:p>
-      <w:pPr>
-        <w:pStyle w:val="Heading1"/>
-        <w:jc w:val="center"/>
-        <w:rPr>
-          <w:sz w:val="44"/>
-          <w:szCs w:val="44"/>
-          <w:u w:val="single"/>
-        </w:rPr>
-      </w:pPr>
-      <w:r>
-        <w:rPr>
-          <w:sz w:val="44"/>
-          <w:szCs w:val="44"/>
-          <w:u w:val="single"/>
-        </w:rPr>
-        <w:lastRenderedPageBreak/>
-        <w:t>Emotional Safety</w:t>
-      </w:r>
-    </w:p>
-    <w:p>
-      <w:pPr>
-        <w:jc w:val="center"/>
-      </w:pPr>
-      <w:r>
-        <w:rPr>
-          <w:noProof/>
-        </w:rPr>
-        <w:drawing>
-          <wp:inline distT="0" distB="0" distL="0" distR="0" wp14:anchorId="044BB0E3" wp14:editId="0322B0AD">
-            <wp:extent cx="5943600" cy="3551555"/>
-            <wp:effectExtent l="0" t="0" r="0" b="0"/>
-            <wp:docPr id="37" name="Picture 37"/>
-            <wp:cNvGraphicFramePr>
-              <a:graphicFrameLocks xmlns:a="http://schemas.openxmlformats.org/drawingml/2006/main" noChangeAspect="1"/>
-            </wp:cNvGraphicFramePr>
-            <a:graphic xmlns:a="http://schemas.openxmlformats.org/drawingml/2006/main">
-              <a:graphicData uri="http://schemas.openxmlformats.org/drawingml/2006/picture">
-                <pic:pic xmlns:pic="http://schemas.openxmlformats.org/drawingml/2006/picture">
-                  <pic:nvPicPr>
-                    <pic:cNvPr id="1" name=""/>
-                    <pic:cNvPicPr/>
-                  </pic:nvPicPr>
-                  <pic:blipFill>
-                    <a:blip r:embed="rId14"/>
-                    <a:stretch>
-                      <a:fillRect/>
-                    </a:stretch>
-                  </pic:blipFill>
-                  <pic:spPr>
-                    <a:xfrm>
-                      <a:off x="0" y="0"/>
-                      <a:ext cx="5943600" cy="3551555"/>
-                    </a:xfrm>
-                    <a:prstGeom prst="rect">
-                      <a:avLst/>
-                    </a:prstGeom>
-                  </pic:spPr>
-                </pic:pic>
-              </a:graphicData>
-            </a:graphic>
-          </wp:inline>
-        </w:drawing>
-      </w:r>
-    </w:p>
-    <w:p>
-      <w:pPr>
-        <w:pStyle w:val="Heading1"/>
-        <w:jc w:val="center"/>
-        <w:rPr>
-          <w:sz w:val="44"/>
-          <w:szCs w:val="44"/>
-          <w:u w:val="single"/>
-        </w:rPr>
-      </w:pPr>
-      <w:r>
-        <w:rPr>
-          <w:sz w:val="44"/>
-          <w:szCs w:val="44"/>
-          <w:u w:val="single"/>
-        </w:rPr>
-        <w:t>Physical Safety</w:t>
-      </w:r>
-    </w:p>
-    <w:p>
-      <w:r>
-        <w:rPr>
-          <w:noProof/>
-        </w:rPr>
-        <w:drawing>
-          <wp:inline distT="0" distB="0" distL="0" distR="0" wp14:anchorId="408EA332" wp14:editId="2F71E70D">
-            <wp:extent cx="5943600" cy="3551555"/>
-            <wp:effectExtent l="0" t="0" r="0" b="0"/>
-            <wp:docPr id="38" name="Picture 38"/>
-            <wp:cNvGraphicFramePr>
-              <a:graphicFrameLocks xmlns:a="http://schemas.openxmlformats.org/drawingml/2006/main" noChangeAspect="1"/>
-            </wp:cNvGraphicFramePr>
-            <a:graphic xmlns:a="http://schemas.openxmlformats.org/drawingml/2006/main">
-              <a:graphicData uri="http://schemas.openxmlformats.org/drawingml/2006/picture">
-                <pic:pic xmlns:pic="http://schemas.openxmlformats.org/drawingml/2006/picture">
-                  <pic:nvPicPr>
-                    <pic:cNvPr id="1" name=""/>
-                    <pic:cNvPicPr/>
-                  </pic:nvPicPr>
-                  <pic:blipFill>
-                    <a:blip r:embed="rId15"/>
-                    <a:stretch>
-                      <a:fillRect/>
-                    </a:stretch>
-                  </pic:blipFill>
-                  <pic:spPr>
-                    <a:xfrm>
-                      <a:off x="0" y="0"/>
-                      <a:ext cx="5943600" cy="3551555"/>
-                    </a:xfrm>
-                    <a:prstGeom prst="rect">
-                      <a:avLst/>
-                    </a:prstGeom>
-                  </pic:spPr>
-                </pic:pic>
-              </a:graphicData>
-            </a:graphic>
-          </wp:inline>
-        </w:drawing>
-      </w:r>
-    </w:p>
-    <w:p>
-      <w:pPr>
-        <w:pStyle w:val="Heading1"/>
-        <w:jc w:val="center"/>
-        <w:rPr>
-          <w:sz w:val="44"/>
-          <w:szCs w:val="44"/>
-          <w:u w:val="single"/>
-        </w:rPr>
-      </w:pPr>
-      <w:r>
-        <w:rPr>
-          <w:sz w:val="44"/>
-          <w:szCs w:val="44"/>
-          <w:u w:val="single"/>
-        </w:rPr>
-        <w:lastRenderedPageBreak/>
-        <w:t>Supervision</w:t>
-      </w:r>
-    </w:p>
-    <w:p>
-      <w:r>
-        <w:rPr>
-          <w:noProof/>
-        </w:rPr>
-        <w:drawing>
-          <wp:inline distT="0" distB="0" distL="0" distR="0" wp14:anchorId="5017FC3C" wp14:editId="1959C9D7">
-            <wp:extent cx="5943600" cy="3551555"/>
-            <wp:effectExtent l="0" t="0" r="0" b="0"/>
-            <wp:docPr id="22" name="Picture 22"/>
-            <wp:cNvGraphicFramePr>
-              <a:graphicFrameLocks xmlns:a="http://schemas.openxmlformats.org/drawingml/2006/main" noChangeAspect="1"/>
-            </wp:cNvGraphicFramePr>
-            <a:graphic xmlns:a="http://schemas.openxmlformats.org/drawingml/2006/main">
-              <a:graphicData uri="http://schemas.openxmlformats.org/drawingml/2006/picture">
-                <pic:pic xmlns:pic="http://schemas.openxmlformats.org/drawingml/2006/picture">
-                  <pic:nvPicPr>
-                    <pic:cNvPr id="1" name=""/>
-                    <pic:cNvPicPr/>
-                  </pic:nvPicPr>
-                  <pic:blipFill>
-                    <a:blip r:embed="rId16"/>
-                    <a:stretch>
-                      <a:fillRect/>
-                    </a:stretch>
-                  </pic:blipFill>
-                  <pic:spPr>
-                    <a:xfrm>
-                      <a:off x="0" y="0"/>
-                      <a:ext cx="5943600" cy="3551555"/>
-                    </a:xfrm>
-                    <a:prstGeom prst="rect">
-                      <a:avLst/>
-                    </a:prstGeom>
-                  </pic:spPr>
-                </pic:pic>
-              </a:graphicData>
-            </a:graphic>
-          </wp:inline>
-        </w:drawing>
-      </w:r>
-    </w:p>
-    <w:p>
-      <w:r>
-        <w:t>Top 2 box score: 49/60</w:t>
-      </w:r>
-      <w:r>
-        <w:t>=</w:t>
-      </w:r>
-      <w:r>
-        <w:t xml:space="preserve"> 82%</w:t>
-      </w:r>
-    </w:p>
-    <w:p>
-      <w:r>
-        <w:rPr>
-          <w:noProof/>
-        </w:rPr>
-        <w:drawing>
-          <wp:inline distT="0" distB="0" distL="0" distR="0" wp14:anchorId="7C53190D" wp14:editId="620C5947">
-            <wp:extent cx="5943600" cy="3551555"/>
-            <wp:effectExtent l="0" t="0" r="0" b="0"/>
-            <wp:docPr id="21" name="Picture 21"/>
-            <wp:cNvGraphicFramePr>
-              <a:graphicFrameLocks xmlns:a="http://schemas.openxmlformats.org/drawingml/2006/main" noChangeAspect="1"/>
-            </wp:cNvGraphicFramePr>
-            <a:graphic xmlns:a="http://schemas.openxmlformats.org/drawingml/2006/main">
-              <a:graphicData uri="http://schemas.openxmlformats.org/drawingml/2006/picture">
-                <pic:pic xmlns:pic="http://schemas.openxmlformats.org/drawingml/2006/picture">
-                  <pic:nvPicPr>
-                    <pic:cNvPr id="1" name=""/>
-                    <pic:cNvPicPr/>
-                  </pic:nvPicPr>
-                  <pic:blipFill>
-                    <a:blip r:embed="rId17"/>
-                    <a:stretch>
-                      <a:fillRect/>
-                    </a:stretch>
-                  </pic:blipFill>
-                  <pic:spPr>
-                    <a:xfrm>
-                      <a:off x="0" y="0"/>
-                      <a:ext cx="5943600" cy="3551555"/>
-                    </a:xfrm>
-                    <a:prstGeom prst="rect">
-                      <a:avLst/>
-                    </a:prstGeom>
-                  </pic:spPr>
-                </pic:pic>
-              </a:graphicData>
-            </a:graphic>
-          </wp:inline>
-        </w:drawing>
-      </w:r>
-    </w:p>
-    <w:p>
-      <w:r>
-        <w:t>Top 2 box score: 51/60</w:t>
-      </w:r>
-      <w:r>
-        <w:t>=</w:t>
-      </w:r>
-      <w:r>
-        <w:t xml:space="preserve"> 85%</w:t>
-      </w:r>
-    </w:p>
-    <w:p>
-      <w:r>
-        <w:rPr>
-          <w:noProof/>
-        </w:rPr>
-        <w:lastRenderedPageBreak/>
-        <w:drawing>
-          <wp:inline distT="0" distB="0" distL="0" distR="0" wp14:anchorId="0D5F1CD4" wp14:editId="039219F9">
-            <wp:extent cx="5943600" cy="3551555"/>
-            <wp:effectExtent l="0" t="0" r="0" b="0"/>
-            <wp:docPr id="23" name="Picture 23"/>
-            <wp:cNvGraphicFramePr>
-              <a:graphicFrameLocks xmlns:a="http://schemas.openxmlformats.org/drawingml/2006/main" noChangeAspect="1"/>
-            </wp:cNvGraphicFramePr>
-            <a:graphic xmlns:a="http://schemas.openxmlformats.org/drawingml/2006/main">
-              <a:graphicData uri="http://schemas.openxmlformats.org/drawingml/2006/picture">
-                <pic:pic xmlns:pic="http://schemas.openxmlformats.org/drawingml/2006/picture">
-                  <pic:nvPicPr>
-                    <pic:cNvPr id="1" name=""/>
-                    <pic:cNvPicPr/>
-                  </pic:nvPicPr>
-                  <pic:blipFill>
-                    <a:blip r:embed="rId18"/>
-                    <a:stretch>
-                      <a:fillRect/>
-                    </a:stretch>
-                  </pic:blipFill>
-                  <pic:spPr>
-                    <a:xfrm>
-                      <a:off x="0" y="0"/>
-                      <a:ext cx="5943600" cy="3551555"/>
-                    </a:xfrm>
-                    <a:prstGeom prst="rect">
-                      <a:avLst/>
-                    </a:prstGeom>
-                  </pic:spPr>
-                </pic:pic>
-              </a:graphicData>
-            </a:graphic>
-          </wp:inline>
-        </w:drawing>
-      </w:r>
-    </w:p>
-    <w:p>
-      <w:r>
-        <w:t>Top 2 box score: 47/60=</w:t>
-      </w:r>
-      <w:r>
-        <w:t xml:space="preserve"> 78%</w:t>
-      </w:r>
-    </w:p>
-    <w:p>
-      <w:r>
-        <w:rPr>
-          <w:noProof/>
-        </w:rPr>
-        <w:drawing>
-          <wp:inline distT="0" distB="0" distL="0" distR="0" wp14:anchorId="65587E54" wp14:editId="389BB212">
-            <wp:extent cx="5943600" cy="3551555"/>
-            <wp:effectExtent l="0" t="0" r="0" b="0"/>
-            <wp:docPr id="24" name="Picture 24"/>
-            <wp:cNvGraphicFramePr>
-              <a:graphicFrameLocks xmlns:a="http://schemas.openxmlformats.org/drawingml/2006/main" noChangeAspect="1"/>
-            </wp:cNvGraphicFramePr>
-            <a:graphic xmlns:a="http://schemas.openxmlformats.org/drawingml/2006/main">
-              <a:graphicData uri="http://schemas.openxmlformats.org/drawingml/2006/picture">
-                <pic:pic xmlns:pic="http://schemas.openxmlformats.org/drawingml/2006/picture">
-                  <pic:nvPicPr>
-                    <pic:cNvPr id="1" name=""/>
-                    <pic:cNvPicPr/>
-                  </pic:nvPicPr>
-                  <pic:blipFill>
-                    <a:blip r:embed="rId19"/>
-                    <a:stretch>
-                      <a:fillRect/>
-                    </a:stretch>
-                  </pic:blipFill>
-                  <pic:spPr>
-                    <a:xfrm>
-                      <a:off x="0" y="0"/>
-                      <a:ext cx="5943600" cy="3551555"/>
-                    </a:xfrm>
-                    <a:prstGeom prst="rect">
-                      <a:avLst/>
-                    </a:prstGeom>
-                  </pic:spPr>
-                </pic:pic>
-              </a:graphicData>
-            </a:graphic>
-          </wp:inline>
-        </w:drawing>
-      </w:r>
-    </w:p>
-    <w:p>
-      <w:r>
-        <w:t>Top 2 box score: 50/60=</w:t>
-      </w:r>
-      <w:r>
-        <w:t xml:space="preserve"> 83%</w:t>
-      </w:r>
-    </w:p>
-    <w:p>
-      <w:r>
-        <w:rPr>
-          <w:noProof/>
-        </w:rPr>
-        <w:lastRenderedPageBreak/>
-        <w:drawing>
-          <wp:inline distT="0" distB="0" distL="0" distR="0" wp14:anchorId="7E64740C" wp14:editId="0EF9741F">
-            <wp:extent cx="5943600" cy="3551555"/>
-            <wp:effectExtent l="0" t="0" r="0" b="0"/>
-            <wp:docPr id="25" name="Picture 25"/>
-            <wp:cNvGraphicFramePr>
-              <a:graphicFrameLocks xmlns:a="http://schemas.openxmlformats.org/drawingml/2006/main" noChangeAspect="1"/>
-            </wp:cNvGraphicFramePr>
-            <a:graphic xmlns:a="http://schemas.openxmlformats.org/drawingml/2006/main">
-              <a:graphicData uri="http://schemas.openxmlformats.org/drawingml/2006/picture">
-                <pic:pic xmlns:pic="http://schemas.openxmlformats.org/drawingml/2006/picture">
-                  <pic:nvPicPr>
-                    <pic:cNvPr id="1" name=""/>
-                    <pic:cNvPicPr/>
-                  </pic:nvPicPr>
-                  <pic:blipFill>
-                    <a:blip r:embed="rId20"/>
-                    <a:stretch>
-                      <a:fillRect/>
-                    </a:stretch>
-                  </pic:blipFill>
-                  <pic:spPr>
-                    <a:xfrm>
-                      <a:off x="0" y="0"/>
-                      <a:ext cx="5943600" cy="3551555"/>
-                    </a:xfrm>
-                    <a:prstGeom prst="rect">
-                      <a:avLst/>
-                    </a:prstGeom>
-                  </pic:spPr>
-                </pic:pic>
-              </a:graphicData>
-            </a:graphic>
-          </wp:inline>
-        </w:drawing>
-      </w:r>
-    </w:p>
-    <w:p>
-      <w:r>
-        <w:t>Top 2 box score: 56/60</w:t>
-      </w:r>
-      <w:r>
-        <w:t>=</w:t>
-      </w:r>
-      <w:r>
-        <w:t xml:space="preserve"> 93%</w:t>
-      </w:r>
-    </w:p>
-    <w:p>
-      <w:r>
-        <w:rPr>
-          <w:noProof/>
-        </w:rPr>
-        <w:drawing>
-          <wp:inline distT="0" distB="0" distL="0" distR="0" wp14:anchorId="10BEF714" wp14:editId="73337C08">
-            <wp:extent cx="5943600" cy="3551555"/>
-            <wp:effectExtent l="0" t="0" r="0" b="0"/>
-            <wp:docPr id="26" name="Picture 26"/>
-            <wp:cNvGraphicFramePr>
-              <a:graphicFrameLocks xmlns:a="http://schemas.openxmlformats.org/drawingml/2006/main" noChangeAspect="1"/>
-            </wp:cNvGraphicFramePr>
-            <a:graphic xmlns:a="http://schemas.openxmlformats.org/drawingml/2006/main">
-              <a:graphicData uri="http://schemas.openxmlformats.org/drawingml/2006/picture">
-                <pic:pic xmlns:pic="http://schemas.openxmlformats.org/drawingml/2006/picture">
-                  <pic:nvPicPr>
-                    <pic:cNvPr id="1" name=""/>
-                    <pic:cNvPicPr/>
-                  </pic:nvPicPr>
-                  <pic:blipFill>
-                    <a:blip r:embed="rId21"/>
-                    <a:stretch>
-                      <a:fillRect/>
-                    </a:stretch>
-                  </pic:blipFill>
-                  <pic:spPr>
-                    <a:xfrm>
-                      <a:off x="0" y="0"/>
-                      <a:ext cx="5943600" cy="3551555"/>
-                    </a:xfrm>
-                    <a:prstGeom prst="rect">
-                      <a:avLst/>
-                    </a:prstGeom>
-                  </pic:spPr>
-                </pic:pic>
-              </a:graphicData>
-            </a:graphic>
-          </wp:inline>
-        </w:drawing>
-      </w:r>
-    </w:p>
-    <w:p>
-      <w:r>
-        <w:t>Top 2 box score: 50/60=</w:t>
-      </w:r>
-      <w:r>
-        <w:t xml:space="preserve"> 83%</w:t>
-      </w:r>
-    </w:p>
-    <w:p>
-      <w:r>
-        <w:rPr>
-          <w:noProof/>
-        </w:rPr>
-        <w:lastRenderedPageBreak/>
-        <w:drawing>
-          <wp:inline distT="0" distB="0" distL="0" distR="0" wp14:anchorId="2A4A8391" wp14:editId="2BB52B5F">
-            <wp:extent cx="5943600" cy="3551555"/>
-            <wp:effectExtent l="0" t="0" r="0" b="0"/>
-            <wp:docPr id="27" name="Picture 27"/>
-            <wp:cNvGraphicFramePr>
-              <a:graphicFrameLocks xmlns:a="http://schemas.openxmlformats.org/drawingml/2006/main" noChangeAspect="1"/>
-            </wp:cNvGraphicFramePr>
-            <a:graphic xmlns:a="http://schemas.openxmlformats.org/drawingml/2006/main">
-              <a:graphicData uri="http://schemas.openxmlformats.org/drawingml/2006/picture">
-                <pic:pic xmlns:pic="http://schemas.openxmlformats.org/drawingml/2006/picture">
-                  <pic:nvPicPr>
-                    <pic:cNvPr id="1" name=""/>
-                    <pic:cNvPicPr/>
-                  </pic:nvPicPr>
-                  <pic:blipFill>
-                    <a:blip r:embed="rId22"/>
-                    <a:stretch>
-                      <a:fillRect/>
-                    </a:stretch>
-                  </pic:blipFill>
-                  <pic:spPr>
-                    <a:xfrm>
-                      <a:off x="0" y="0"/>
-                      <a:ext cx="5943600" cy="3551555"/>
-                    </a:xfrm>
-                    <a:prstGeom prst="rect">
-                      <a:avLst/>
-                    </a:prstGeom>
-                  </pic:spPr>
-                </pic:pic>
-              </a:graphicData>
-            </a:graphic>
-          </wp:inline>
-        </w:drawing>
-      </w:r>
-    </w:p>
-    <w:p>
-      <w:r>
-        <w:t>Top 2 box score: 47/60=</w:t>
-      </w:r>
-      <w:r>
-        <w:t xml:space="preserve"> 78%</w:t>
-      </w:r>
-    </w:p>
-    <w:p>
-      <w:r>
-        <w:rPr>
-          <w:noProof/>
-        </w:rPr>
-        <w:drawing>
-          <wp:inline distT="0" distB="0" distL="0" distR="0" wp14:anchorId="3915FAFA" wp14:editId="4C2BE8D4">
-            <wp:extent cx="5943600" cy="3551555"/>
-            <wp:effectExtent l="0" t="0" r="0" b="0"/>
-            <wp:docPr id="28" name="Picture 28"/>
-            <wp:cNvGraphicFramePr>
-              <a:graphicFrameLocks xmlns:a="http://schemas.openxmlformats.org/drawingml/2006/main" noChangeAspect="1"/>
-            </wp:cNvGraphicFramePr>
-            <a:graphic xmlns:a="http://schemas.openxmlformats.org/drawingml/2006/main">
-              <a:graphicData uri="http://schemas.openxmlformats.org/drawingml/2006/picture">
-                <pic:pic xmlns:pic="http://schemas.openxmlformats.org/drawingml/2006/picture">
-                  <pic:nvPicPr>
-                    <pic:cNvPr id="1" name=""/>
-                    <pic:cNvPicPr/>
-                  </pic:nvPicPr>
-                  <pic:blipFill>
-                    <a:blip r:embed="rId23"/>
-                    <a:stretch>
-                      <a:fillRect/>
-                    </a:stretch>
-                  </pic:blipFill>
-                  <pic:spPr>
-                    <a:xfrm>
-                      <a:off x="0" y="0"/>
-                      <a:ext cx="5943600" cy="3551555"/>
-                    </a:xfrm>
-                    <a:prstGeom prst="rect">
-                      <a:avLst/>
-                    </a:prstGeom>
-                  </pic:spPr>
-                </pic:pic>
-              </a:graphicData>
-            </a:graphic>
-          </wp:inline>
-        </w:drawing>
-      </w:r>
-    </w:p>
-    <w:p>
-      <w:r>
-        <w:t>Top 2 box score: 44/60</w:t>
-      </w:r>
-      <w:r>
-        <w:t>=</w:t>
-      </w:r>
-      <w:r>
-        <w:t xml:space="preserve"> 73%</w:t>
-      </w:r>
-    </w:p>
-    <w:p>
-      <w:pPr>
-        <w:pStyle w:val="Heading1"/>
-        <w:jc w:val="center"/>
-        <w:rPr>
-          <w:sz w:val="44"/>
-          <w:szCs w:val="44"/>
-          <w:u w:val="single"/>
-        </w:rPr>
-      </w:pPr>
-      <w:r>
-        <w:rPr>
-          <w:sz w:val="44"/>
-          <w:szCs w:val="44"/>
-          <w:u w:val="single"/>
-        </w:rPr>
-        <w:lastRenderedPageBreak/>
-        <w:t>Management/Executive Leadership</w:t>
-      </w:r>
-    </w:p>
-    <w:p>
-      <w:r>
-        <w:rPr>
-          <w:noProof/>
-        </w:rPr>
-        <w:drawing>
-          <wp:inline distT="0" distB="0" distL="0" distR="0" wp14:anchorId="12BFB278" wp14:editId="72B02551">
-            <wp:extent cx="5943600" cy="3551555"/>
-            <wp:effectExtent l="0" t="0" r="0" b="0"/>
-            <wp:docPr id="29" name="Picture 29"/>
-            <wp:cNvGraphicFramePr>
-              <a:graphicFrameLocks xmlns:a="http://schemas.openxmlformats.org/drawingml/2006/main" noChangeAspect="1"/>
-            </wp:cNvGraphicFramePr>
-            <a:graphic xmlns:a="http://schemas.openxmlformats.org/drawingml/2006/main">
-              <a:graphicData uri="http://schemas.openxmlformats.org/drawingml/2006/picture">
-                <pic:pic xmlns:pic="http://schemas.openxmlformats.org/drawingml/2006/picture">
-                  <pic:nvPicPr>
-                    <pic:cNvPr id="1" name=""/>
-                    <pic:cNvPicPr/>
-                  </pic:nvPicPr>
-                  <pic:blipFill>
-                    <a:blip r:embed="rId24"/>
-                    <a:stretch>
-                      <a:fillRect/>
-                    </a:stretch>
-                  </pic:blipFill>
-                  <pic:spPr>
-                    <a:xfrm>
-                      <a:off x="0" y="0"/>
-                      <a:ext cx="5943600" cy="3551555"/>
-                    </a:xfrm>
-                    <a:prstGeom prst="rect">
-                      <a:avLst/>
-                    </a:prstGeom>
-                  </pic:spPr>
-                </pic:pic>
-              </a:graphicData>
-            </a:graphic>
-          </wp:inline>
-        </w:drawing>
-      </w:r>
-    </w:p>
-    <w:p>
-      <w:r>
-        <w:t>Top 2 box score: 34/60</w:t>
-      </w:r>
-      <w:r>
-        <w:t>=</w:t>
-      </w:r>
-      <w:r>
-        <w:t xml:space="preserve"> 56%</w:t>
-      </w:r>
-    </w:p>
-    <w:p>
-      <w:r>
-        <w:rPr>
-          <w:noProof/>
-        </w:rPr>
-        <w:drawing>
-          <wp:inline distT="0" distB="0" distL="0" distR="0" wp14:anchorId="37BEB09B" wp14:editId="353EB9CD">
-            <wp:extent cx="5943600" cy="3551555"/>
-            <wp:effectExtent l="0" t="0" r="0" b="0"/>
-            <wp:docPr id="30" name="Picture 30"/>
-            <wp:cNvGraphicFramePr>
-              <a:graphicFrameLocks xmlns:a="http://schemas.openxmlformats.org/drawingml/2006/main" noChangeAspect="1"/>
-            </wp:cNvGraphicFramePr>
-            <a:graphic xmlns:a="http://schemas.openxmlformats.org/drawingml/2006/main">
-              <a:graphicData uri="http://schemas.openxmlformats.org/drawingml/2006/picture">
-                <pic:pic xmlns:pic="http://schemas.openxmlformats.org/drawingml/2006/picture">
-                  <pic:nvPicPr>
-                    <pic:cNvPr id="1" name=""/>
-                    <pic:cNvPicPr/>
-                  </pic:nvPicPr>
-                  <pic:blipFill>
-                    <a:blip r:embed="rId25"/>
-                    <a:stretch>
-                      <a:fillRect/>
-                    </a:stretch>
-                  </pic:blipFill>
-                  <pic:spPr>
-                    <a:xfrm>
-                      <a:off x="0" y="0"/>
-                      <a:ext cx="5943600" cy="3551555"/>
-                    </a:xfrm>
-                    <a:prstGeom prst="rect">
-                      <a:avLst/>
-                    </a:prstGeom>
-                  </pic:spPr>
-                </pic:pic>
-              </a:graphicData>
-            </a:graphic>
-          </wp:inline>
-        </w:drawing>
-      </w:r>
-    </w:p>
-    <w:p>
-      <w:r>
-        <w:t xml:space="preserve">Top 2 box score: </w:t>
-      </w:r>
-      <w:r>
-        <w:t>37/60</w:t>
-      </w:r>
-      <w:r>
-        <w:t>=</w:t>
-      </w:r>
-      <w:r>
-        <w:t xml:space="preserve"> 62%</w:t>
-      </w:r>
-    </w:p>
-    <w:p>
-      <w:r>
-        <w:rPr>
-          <w:noProof/>
-        </w:rPr>
-        <w:lastRenderedPageBreak/>
-        <w:drawing>
-          <wp:inline distT="0" distB="0" distL="0" distR="0" wp14:anchorId="137EEC33" wp14:editId="3716762F">
-            <wp:extent cx="5943600" cy="3551555"/>
-            <wp:effectExtent l="0" t="0" r="0" b="0"/>
-            <wp:docPr id="31" name="Picture 31"/>
-            <wp:cNvGraphicFramePr>
-              <a:graphicFrameLocks xmlns:a="http://schemas.openxmlformats.org/drawingml/2006/main" noChangeAspect="1"/>
-            </wp:cNvGraphicFramePr>
-            <a:graphic xmlns:a="http://schemas.openxmlformats.org/drawingml/2006/main">
-              <a:graphicData uri="http://schemas.openxmlformats.org/drawingml/2006/picture">
-                <pic:pic xmlns:pic="http://schemas.openxmlformats.org/drawingml/2006/picture">
-                  <pic:nvPicPr>
-                    <pic:cNvPr id="1" name=""/>
-                    <pic:cNvPicPr/>
-                  </pic:nvPicPr>
-                  <pic:blipFill>
-                    <a:blip r:embed="rId26"/>
-                    <a:stretch>
-                      <a:fillRect/>
-                    </a:stretch>
-                  </pic:blipFill>
-                  <pic:spPr>
-                    <a:xfrm>
-                      <a:off x="0" y="0"/>
-                      <a:ext cx="5943600" cy="3551555"/>
-                    </a:xfrm>
-                    <a:prstGeom prst="rect">
-                      <a:avLst/>
-                    </a:prstGeom>
-                  </pic:spPr>
-                </pic:pic>
-              </a:graphicData>
-            </a:graphic>
-          </wp:inline>
-        </w:drawing>
-      </w:r>
-    </w:p>
-    <w:p>
-      <w:r>
-        <w:t>Top 2 box score: 35/60</w:t>
-      </w:r>
-      <w:r>
-        <w:t>=</w:t>
-      </w:r>
-      <w:r>
-        <w:t xml:space="preserve"> 58%</w:t>
-      </w:r>
-    </w:p>
-    <w:p>
-      <w:r>
-        <w:rPr>
-          <w:noProof/>
-        </w:rPr>
-        <w:drawing>
-          <wp:inline distT="0" distB="0" distL="0" distR="0" wp14:anchorId="25636C7F" wp14:editId="689CE464">
-            <wp:extent cx="5943600" cy="3551555"/>
-            <wp:effectExtent l="0" t="0" r="0" b="0"/>
-            <wp:docPr id="32" name="Picture 32"/>
-            <wp:cNvGraphicFramePr>
-              <a:graphicFrameLocks xmlns:a="http://schemas.openxmlformats.org/drawingml/2006/main" noChangeAspect="1"/>
-            </wp:cNvGraphicFramePr>
-            <a:graphic xmlns:a="http://schemas.openxmlformats.org/drawingml/2006/main">
-              <a:graphicData uri="http://schemas.openxmlformats.org/drawingml/2006/picture">
-                <pic:pic xmlns:pic="http://schemas.openxmlformats.org/drawingml/2006/picture">
-                  <pic:nvPicPr>
-                    <pic:cNvPr id="1" name=""/>
-                    <pic:cNvPicPr/>
-                  </pic:nvPicPr>
-                  <pic:blipFill>
-                    <a:blip r:embed="rId27"/>
-                    <a:stretch>
-                      <a:fillRect/>
-                    </a:stretch>
-                  </pic:blipFill>
-                  <pic:spPr>
-                    <a:xfrm>
-                      <a:off x="0" y="0"/>
-                      <a:ext cx="5943600" cy="3551555"/>
-                    </a:xfrm>
-                    <a:prstGeom prst="rect">
-                      <a:avLst/>
-                    </a:prstGeom>
-                  </pic:spPr>
-                </pic:pic>
-              </a:graphicData>
-            </a:graphic>
-          </wp:inline>
-        </w:drawing>
-      </w:r>
-    </w:p>
-    <w:p>
-      <w:r>
-        <w:t>Top 2 box score: 38/60</w:t>
-      </w:r>
-      <w:r>
-        <w:t>=</w:t>
-      </w:r>
-      <w:r>
-        <w:t xml:space="preserve"> 63%</w:t>
-      </w:r>
-    </w:p>
-    <w:p>
-      <w:r>
-        <w:rPr>
-          <w:noProof/>
-        </w:rPr>
-        <w:lastRenderedPageBreak/>
-        <w:drawing>
-          <wp:inline distT="0" distB="0" distL="0" distR="0" wp14:anchorId="4E4B3A9B" wp14:editId="61F21A28">
-            <wp:extent cx="5943600" cy="3551555"/>
-            <wp:effectExtent l="0" t="0" r="0" b="0"/>
-            <wp:docPr id="33" name="Picture 33"/>
-            <wp:cNvGraphicFramePr>
-              <a:graphicFrameLocks xmlns:a="http://schemas.openxmlformats.org/drawingml/2006/main" noChangeAspect="1"/>
-            </wp:cNvGraphicFramePr>
-            <a:graphic xmlns:a="http://schemas.openxmlformats.org/drawingml/2006/main">
-              <a:graphicData uri="http://schemas.openxmlformats.org/drawingml/2006/picture">
-                <pic:pic xmlns:pic="http://schemas.openxmlformats.org/drawingml/2006/picture">
-                  <pic:nvPicPr>
-                    <pic:cNvPr id="1" name=""/>
-                    <pic:cNvPicPr/>
-                  </pic:nvPicPr>
-                  <pic:blipFill>
-                    <a:blip r:embed="rId28"/>
-                    <a:stretch>
-                      <a:fillRect/>
-                    </a:stretch>
-                  </pic:blipFill>
-                  <pic:spPr>
-                    <a:xfrm>
-                      <a:off x="0" y="0"/>
-                      <a:ext cx="5943600" cy="3551555"/>
-                    </a:xfrm>
-                    <a:prstGeom prst="rect">
-                      <a:avLst/>
-                    </a:prstGeom>
-                  </pic:spPr>
-                </pic:pic>
-              </a:graphicData>
-            </a:graphic>
-          </wp:inline>
-        </w:drawing>
-      </w:r>
-    </w:p>
-    <w:p>
-      <w:pPr>
-        <w:tabs>
-          <w:tab w:val="left" w:pos="7673"/>
-        </w:tabs>
-      </w:pPr>
-      <w:r>
-        <w:t>Top 2 box score: 50/60</w:t>
-      </w:r>
-      <w:r>
-        <w:t>=</w:t>
-      </w:r>
-      <w:r>
-        <w:t xml:space="preserve"> 83%</w:t>
-      </w:r>
-    </w:p>
-    <w:p>
-      <w:r>
-        <w:rPr>
-          <w:noProof/>
-        </w:rPr>
-        <w:drawing>
-          <wp:inline distT="0" distB="0" distL="0" distR="0" wp14:anchorId="21E1581D" wp14:editId="3954295B">
-            <wp:extent cx="5943600" cy="3551555"/>
-            <wp:effectExtent l="0" t="0" r="0" b="0"/>
-            <wp:docPr id="34" name="Picture 34"/>
-            <wp:cNvGraphicFramePr>
-              <a:graphicFrameLocks xmlns:a="http://schemas.openxmlformats.org/drawingml/2006/main" noChangeAspect="1"/>
-            </wp:cNvGraphicFramePr>
-            <a:graphic xmlns:a="http://schemas.openxmlformats.org/drawingml/2006/main">
-              <a:graphicData uri="http://schemas.openxmlformats.org/drawingml/2006/picture">
-                <pic:pic xmlns:pic="http://schemas.openxmlformats.org/drawingml/2006/picture">
-                  <pic:nvPicPr>
-                    <pic:cNvPr id="1" name=""/>
-                    <pic:cNvPicPr/>
-                  </pic:nvPicPr>
-                  <pic:blipFill>
-                    <a:blip r:embed="rId29"/>
-                    <a:stretch>
-                      <a:fillRect/>
-                    </a:stretch>
-                  </pic:blipFill>
-                  <pic:spPr>
-                    <a:xfrm>
-                      <a:off x="0" y="0"/>
-                      <a:ext cx="5943600" cy="3551555"/>
-                    </a:xfrm>
-                    <a:prstGeom prst="rect">
-                      <a:avLst/>
-                    </a:prstGeom>
-                  </pic:spPr>
-                </pic:pic>
-              </a:graphicData>
-            </a:graphic>
-          </wp:inline>
-        </w:drawing>
-      </w:r>
-    </w:p>
-    <w:p>
-      <w:r>
-        <w:t>Top 2 box score: 36/60=</w:t>
-      </w:r>
-      <w:r>
-        <w:t xml:space="preserve"> 60%</w:t>
-      </w:r>
-    </w:p>
-    <w:p>
-      <w:r>
-        <w:rPr>
-          <w:noProof/>
-        </w:rPr>
-        <w:lastRenderedPageBreak/>
-        <w:drawing>
-          <wp:inline distT="0" distB="0" distL="0" distR="0" wp14:anchorId="159C3AC9" wp14:editId="72F07812">
-            <wp:extent cx="5943600" cy="3551555"/>
-            <wp:effectExtent l="0" t="0" r="0" b="0"/>
-            <wp:docPr id="35" name="Picture 35"/>
-            <wp:cNvGraphicFramePr>
-              <a:graphicFrameLocks xmlns:a="http://schemas.openxmlformats.org/drawingml/2006/main" noChangeAspect="1"/>
-            </wp:cNvGraphicFramePr>
-            <a:graphic xmlns:a="http://schemas.openxmlformats.org/drawingml/2006/main">
-              <a:graphicData uri="http://schemas.openxmlformats.org/drawingml/2006/picture">
-                <pic:pic xmlns:pic="http://schemas.openxmlformats.org/drawingml/2006/picture">
-                  <pic:nvPicPr>
-                    <pic:cNvPr id="1" name=""/>
-                    <pic:cNvPicPr/>
-                  </pic:nvPicPr>
-                  <pic:blipFill>
-                    <a:blip r:embed="rId30"/>
-                    <a:stretch>
-                      <a:fillRect/>
-                    </a:stretch>
-                  </pic:blipFill>
-                  <pic:spPr>
-                    <a:xfrm>
-                      <a:off x="0" y="0"/>
-                      <a:ext cx="5943600" cy="3551555"/>
-                    </a:xfrm>
-                    <a:prstGeom prst="rect">
-                      <a:avLst/>
-                    </a:prstGeom>
-                  </pic:spPr>
-                </pic:pic>
-              </a:graphicData>
-            </a:graphic>
-          </wp:inline>
-        </w:drawing>
-      </w:r>
-    </w:p>
-    <w:p>
-      <w:r>
-        <w:t>Top 2 box score: 35/60=</w:t>
-      </w:r>
-      <w:r>
-        <w:t xml:space="preserve"> 58%</w:t>
-      </w:r>
-    </w:p>
-    <w:p>
-      <w:pPr>
-        <w:tabs>
-          <w:tab w:val="left" w:pos="2975"/>
-        </w:tabs>
-        <w:rPr>
-          <w:noProof/>
-        </w:rPr>
-      </w:pPr>
-    </w:p>
-    <w:p>
-      <w:pPr>
-        <w:tabs>
-          <w:tab w:val="left" w:pos="2975"/>
-        </w:tabs>
-      </w:pPr>
-      <w:r>
-        <w:rPr>
-          <w:noProof/>
-        </w:rPr>
-        <w:drawing>
-          <wp:inline distT="0" distB="0" distL="0" distR="0" wp14:anchorId="5925D429" wp14:editId="3EC884DE">
-            <wp:extent cx="5943600" cy="3551555"/>
-            <wp:effectExtent l="0" t="0" r="0" b="0"/>
-            <wp:docPr id="36" name="Picture 36"/>
-            <wp:cNvGraphicFramePr>
-              <a:graphicFrameLocks xmlns:a="http://schemas.openxmlformats.org/drawingml/2006/main" noChangeAspect="1"/>
-            </wp:cNvGraphicFramePr>
-            <a:graphic xmlns:a="http://schemas.openxmlformats.org/drawingml/2006/main">
-              <a:graphicData uri="http://schemas.openxmlformats.org/drawingml/2006/picture">
-                <pic:pic xmlns:pic="http://schemas.openxmlformats.org/drawingml/2006/picture">
-                  <pic:nvPicPr>
-                    <pic:cNvPr id="1" name=""/>
-                    <pic:cNvPicPr/>
-                  </pic:nvPicPr>
-                  <pic:blipFill>
-                    <a:blip r:embed="rId31"/>
-                    <a:stretch>
-                      <a:fillRect/>
-                    </a:stretch>
-                  </pic:blipFill>
-                  <pic:spPr>
-                    <a:xfrm>
-                      <a:off x="0" y="0"/>
-                      <a:ext cx="5943600" cy="3551555"/>
-                    </a:xfrm>
-                    <a:prstGeom prst="rect">
-                      <a:avLst/>
-                    </a:prstGeom>
-                  </pic:spPr>
-                </pic:pic>
-              </a:graphicData>
-            </a:graphic>
-          </wp:inline>
-        </w:drawing>
-      </w:r>
-    </w:p>
-    <w:p>
-      <w:pPr>
-        <w:tabs>
-          <w:tab w:val="left" w:pos="2975"/>
-        </w:tabs>
-      </w:pPr>
-      <w:r>
-        <w:t>Top 2 box score: 32/60=</w:t>
-      </w:r>
-      <w:r>
-        <w:t xml:space="preserve"> 53%</w:t>
-      </w:r>
     </w:p>
     <w:sectPr>
       <w:pgSz w:w="12240" w:h="15840"/>
@@ -3018,7 +1866,7 @@
 </file>
 
 <file path=word/endnotes.xml><?xml version="1.0" encoding="utf-8"?>
-<w:endnotes xmlns:wpc="http://schemas.microsoft.com/office/word/2010/wordprocessingCanvas" xmlns:cx="http://schemas.microsoft.com/office/drawing/2014/chartex" xmlns:cx1="http://schemas.microsoft.com/office/drawing/2015/9/8/chartex" xmlns:cx2="http://schemas.microsoft.com/office/drawing/2015/10/21/chartex" xmlns:cx3="http://schemas.microsoft.com/office/drawing/2016/5/9/chartex" xmlns:cx4="http://schemas.microsoft.com/office/drawing/2016/5/10/chartex" xmlns:cx5="http://schemas.microsoft.com/office/drawing/2016/5/11/chartex" xmlns:cx6="http://schemas.microsoft.com/office/drawing/2016/5/12/chartex" xmlns:cx7="http://schemas.microsoft.com/office/drawing/2016/5/13/chartex" xmlns:cx8="http://schemas.microsoft.com/office/drawing/2016/5/14/chartex" xmlns:mc="http://schemas.openxmlformats.org/markup-compatibility/2006" xmlns:aink="http://schemas.microsoft.com/office/drawing/2016/ink" xmlns:am3d="http://schemas.microsoft.com/office/drawing/2017/model3d" xmlns:o="urn:schemas-microsoft-com:office:office" xmlns:r="http://schemas.openxmlformats.org/officeDocument/2006/relationships" xmlns:m="http://schemas.openxmlformats.org/officeDocument/2006/math" xmlns:v="urn:schemas-microsoft-com:vml" xmlns:wp14="http://schemas.microsoft.com/office/word/2010/wordprocessingDrawing" xmlns:wp="http://schemas.openxmlformats.org/drawingml/2006/wordprocessingDrawing" xmlns:w10="urn:schemas-microsoft-com:office:word" xmlns:w="http://schemas.openxmlformats.org/wordprocessingml/2006/main" xmlns:w14="http://schemas.microsoft.com/office/word/2010/wordml" xmlns:w15="http://schemas.microsoft.com/office/word/2012/wordml" xmlns:w16cid="http://schemas.microsoft.com/office/word/2016/wordml/cid" xmlns:w16se="http://schemas.microsoft.com/office/word/2015/wordml/symex" xmlns:wpg="http://schemas.microsoft.com/office/word/2010/wordprocessingGroup" xmlns:wpi="http://schemas.microsoft.com/office/word/2010/wordprocessingInk" xmlns:wne="http://schemas.microsoft.com/office/word/2006/wordml" xmlns:wps="http://schemas.microsoft.com/office/word/2010/wordprocessingShape" mc:Ignorable="w14 w15 w16se w16cid wp14">
+<w:endnotes xmlns:wpc="http://schemas.microsoft.com/office/word/2010/wordprocessingCanvas" xmlns:cx="http://schemas.microsoft.com/office/drawing/2014/chartex" xmlns:cx1="http://schemas.microsoft.com/office/drawing/2015/9/8/chartex" xmlns:cx2="http://schemas.microsoft.com/office/drawing/2015/10/21/chartex" xmlns:cx3="http://schemas.microsoft.com/office/drawing/2016/5/9/chartex" xmlns:cx4="http://schemas.microsoft.com/office/drawing/2016/5/10/chartex" xmlns:cx5="http://schemas.microsoft.com/office/drawing/2016/5/11/chartex" xmlns:cx6="http://schemas.microsoft.com/office/drawing/2016/5/12/chartex" xmlns:cx7="http://schemas.microsoft.com/office/drawing/2016/5/13/chartex" xmlns:cx8="http://schemas.microsoft.com/office/drawing/2016/5/14/chartex" xmlns:mc="http://schemas.openxmlformats.org/markup-compatibility/2006" xmlns:aink="http://schemas.microsoft.com/office/drawing/2016/ink" xmlns:am3d="http://schemas.microsoft.com/office/drawing/2017/model3d" xmlns:o="urn:schemas-microsoft-com:office:office" xmlns:r="http://schemas.openxmlformats.org/officeDocument/2006/relationships" xmlns:m="http://schemas.openxmlformats.org/officeDocument/2006/math" xmlns:v="urn:schemas-microsoft-com:vml" xmlns:wp14="http://schemas.microsoft.com/office/word/2010/wordprocessingDrawing" xmlns:wp="http://schemas.openxmlformats.org/drawingml/2006/wordprocessingDrawing" xmlns:w10="urn:schemas-microsoft-com:office:word" xmlns:w="http://schemas.openxmlformats.org/wordprocessingml/2006/main" xmlns:w14="http://schemas.microsoft.com/office/word/2010/wordml" xmlns:w15="http://schemas.microsoft.com/office/word/2012/wordml" xmlns:w16cex="http://schemas.microsoft.com/office/word/2018/wordml/cex" xmlns:w16cid="http://schemas.microsoft.com/office/word/2016/wordml/cid" xmlns:w16="http://schemas.microsoft.com/office/word/2018/wordml" xmlns:w16se="http://schemas.microsoft.com/office/word/2015/wordml/symex" xmlns:wpg="http://schemas.microsoft.com/office/word/2010/wordprocessingGroup" xmlns:wpi="http://schemas.microsoft.com/office/word/2010/wordprocessingInk" xmlns:wne="http://schemas.microsoft.com/office/word/2006/wordml" xmlns:wps="http://schemas.microsoft.com/office/word/2010/wordprocessingShape" mc:Ignorable="w14 w15 w16se w16cid w16 w16cex wp14">
   <w:endnote w:type="separator" w:id="-1">
     <w:p>
       <w:pPr>
@@ -3043,7 +1891,7 @@
 </file>
 
 <file path=word/footnotes.xml><?xml version="1.0" encoding="utf-8"?>
-<w:footnotes xmlns:wpc="http://schemas.microsoft.com/office/word/2010/wordprocessingCanvas" xmlns:cx="http://schemas.microsoft.com/office/drawing/2014/chartex" xmlns:cx1="http://schemas.microsoft.com/office/drawing/2015/9/8/chartex" xmlns:cx2="http://schemas.microsoft.com/office/drawing/2015/10/21/chartex" xmlns:cx3="http://schemas.microsoft.com/office/drawing/2016/5/9/chartex" xmlns:cx4="http://schemas.microsoft.com/office/drawing/2016/5/10/chartex" xmlns:cx5="http://schemas.microsoft.com/office/drawing/2016/5/11/chartex" xmlns:cx6="http://schemas.microsoft.com/office/drawing/2016/5/12/chartex" xmlns:cx7="http://schemas.microsoft.com/office/drawing/2016/5/13/chartex" xmlns:cx8="http://schemas.microsoft.com/office/drawing/2016/5/14/chartex" xmlns:mc="http://schemas.openxmlformats.org/markup-compatibility/2006" xmlns:aink="http://schemas.microsoft.com/office/drawing/2016/ink" xmlns:am3d="http://schemas.microsoft.com/office/drawing/2017/model3d" xmlns:o="urn:schemas-microsoft-com:office:office" xmlns:r="http://schemas.openxmlformats.org/officeDocument/2006/relationships" xmlns:m="http://schemas.openxmlformats.org/officeDocument/2006/math" xmlns:v="urn:schemas-microsoft-com:vml" xmlns:wp14="http://schemas.microsoft.com/office/word/2010/wordprocessingDrawing" xmlns:wp="http://schemas.openxmlformats.org/drawingml/2006/wordprocessingDrawing" xmlns:w10="urn:schemas-microsoft-com:office:word" xmlns:w="http://schemas.openxmlformats.org/wordprocessingml/2006/main" xmlns:w14="http://schemas.microsoft.com/office/word/2010/wordml" xmlns:w15="http://schemas.microsoft.com/office/word/2012/wordml" xmlns:w16cid="http://schemas.microsoft.com/office/word/2016/wordml/cid" xmlns:w16se="http://schemas.microsoft.com/office/word/2015/wordml/symex" xmlns:wpg="http://schemas.microsoft.com/office/word/2010/wordprocessingGroup" xmlns:wpi="http://schemas.microsoft.com/office/word/2010/wordprocessingInk" xmlns:wne="http://schemas.microsoft.com/office/word/2006/wordml" xmlns:wps="http://schemas.microsoft.com/office/word/2010/wordprocessingShape" mc:Ignorable="w14 w15 w16se w16cid wp14">
+<w:footnotes xmlns:wpc="http://schemas.microsoft.com/office/word/2010/wordprocessingCanvas" xmlns:cx="http://schemas.microsoft.com/office/drawing/2014/chartex" xmlns:cx1="http://schemas.microsoft.com/office/drawing/2015/9/8/chartex" xmlns:cx2="http://schemas.microsoft.com/office/drawing/2015/10/21/chartex" xmlns:cx3="http://schemas.microsoft.com/office/drawing/2016/5/9/chartex" xmlns:cx4="http://schemas.microsoft.com/office/drawing/2016/5/10/chartex" xmlns:cx5="http://schemas.microsoft.com/office/drawing/2016/5/11/chartex" xmlns:cx6="http://schemas.microsoft.com/office/drawing/2016/5/12/chartex" xmlns:cx7="http://schemas.microsoft.com/office/drawing/2016/5/13/chartex" xmlns:cx8="http://schemas.microsoft.com/office/drawing/2016/5/14/chartex" xmlns:mc="http://schemas.openxmlformats.org/markup-compatibility/2006" xmlns:aink="http://schemas.microsoft.com/office/drawing/2016/ink" xmlns:am3d="http://schemas.microsoft.com/office/drawing/2017/model3d" xmlns:o="urn:schemas-microsoft-com:office:office" xmlns:r="http://schemas.openxmlformats.org/officeDocument/2006/relationships" xmlns:m="http://schemas.openxmlformats.org/officeDocument/2006/math" xmlns:v="urn:schemas-microsoft-com:vml" xmlns:wp14="http://schemas.microsoft.com/office/word/2010/wordprocessingDrawing" xmlns:wp="http://schemas.openxmlformats.org/drawingml/2006/wordprocessingDrawing" xmlns:w10="urn:schemas-microsoft-com:office:word" xmlns:w="http://schemas.openxmlformats.org/wordprocessingml/2006/main" xmlns:w14="http://schemas.microsoft.com/office/word/2010/wordml" xmlns:w15="http://schemas.microsoft.com/office/word/2012/wordml" xmlns:w16cex="http://schemas.microsoft.com/office/word/2018/wordml/cex" xmlns:w16cid="http://schemas.microsoft.com/office/word/2016/wordml/cid" xmlns:w16="http://schemas.microsoft.com/office/word/2018/wordml" xmlns:w16se="http://schemas.microsoft.com/office/word/2015/wordml/symex" xmlns:wpg="http://schemas.microsoft.com/office/word/2010/wordprocessingGroup" xmlns:wpi="http://schemas.microsoft.com/office/word/2010/wordprocessingInk" xmlns:wne="http://schemas.microsoft.com/office/word/2006/wordml" xmlns:wps="http://schemas.microsoft.com/office/word/2010/wordprocessingShape" mc:Ignorable="w14 w15 w16se w16cid w16 w16cex wp14">
   <w:footnote w:type="separator" w:id="-1">
     <w:p>
       <w:pPr>
@@ -3087,10 +1935,24 @@
         </w:r>
       </w:hyperlink>
       <w:r>
-        <w:t>, Armin Trost, Employee Surveys don’t Work, 3:50</w:t>
-      </w:r>
-      <w:bookmarkStart w:id="0" w:name="_GoBack"/>
-      <w:bookmarkEnd w:id="0"/>
+        <w:t xml:space="preserve">, Armin </w:t>
+      </w:r>
+      <w:proofErr w:type="spellStart"/>
+      <w:r>
+        <w:t>Trost</w:t>
+      </w:r>
+      <w:proofErr w:type="spellEnd"/>
+      <w:r>
+        <w:t xml:space="preserve">, Employee Surveys </w:t>
+      </w:r>
+      <w:proofErr w:type="gramStart"/>
+      <w:r>
+        <w:t>don’t</w:t>
+      </w:r>
+      <w:proofErr w:type="gramEnd"/>
+      <w:r>
+        <w:t xml:space="preserve"> Work, 3:50</w:t>
+      </w:r>
     </w:p>
   </w:footnote>
   <w:footnote w:id="2">
@@ -3119,7 +1981,15 @@
         <w:t>,</w:t>
       </w:r>
       <w:r>
-        <w:t xml:space="preserve"> Armin Trost, HR Management Lecture Part 09 – Employee Survey</w:t>
+        <w:t xml:space="preserve"> Armin </w:t>
+      </w:r>
+      <w:proofErr w:type="spellStart"/>
+      <w:r>
+        <w:t>Trost</w:t>
+      </w:r>
+      <w:proofErr w:type="spellEnd"/>
+      <w:r>
+        <w:t>, HR Management Lecture Part 09 – Employee Survey</w:t>
       </w:r>
       <w:r>
         <w:t>,</w:t>
@@ -3133,7 +2003,7 @@
 </file>
 
 <file path=word/numbering.xml><?xml version="1.0" encoding="utf-8"?>
-<w:numbering xmlns:wpc="http://schemas.microsoft.com/office/word/2010/wordprocessingCanvas" xmlns:cx="http://schemas.microsoft.com/office/drawing/2014/chartex" xmlns:cx1="http://schemas.microsoft.com/office/drawing/2015/9/8/chartex" xmlns:cx2="http://schemas.microsoft.com/office/drawing/2015/10/21/chartex" xmlns:cx3="http://schemas.microsoft.com/office/drawing/2016/5/9/chartex" xmlns:cx4="http://schemas.microsoft.com/office/drawing/2016/5/10/chartex" xmlns:cx5="http://schemas.microsoft.com/office/drawing/2016/5/11/chartex" xmlns:cx6="http://schemas.microsoft.com/office/drawing/2016/5/12/chartex" xmlns:cx7="http://schemas.microsoft.com/office/drawing/2016/5/13/chartex" xmlns:cx8="http://schemas.microsoft.com/office/drawing/2016/5/14/chartex" xmlns:mc="http://schemas.openxmlformats.org/markup-compatibility/2006" xmlns:aink="http://schemas.microsoft.com/office/drawing/2016/ink" xmlns:am3d="http://schemas.microsoft.com/office/drawing/2017/model3d" xmlns:o="urn:schemas-microsoft-com:office:office" xmlns:r="http://schemas.openxmlformats.org/officeDocument/2006/relationships" xmlns:m="http://schemas.openxmlformats.org/officeDocument/2006/math" xmlns:v="urn:schemas-microsoft-com:vml" xmlns:wp14="http://schemas.microsoft.com/office/word/2010/wordprocessingDrawing" xmlns:wp="http://schemas.openxmlformats.org/drawingml/2006/wordprocessingDrawing" xmlns:w10="urn:schemas-microsoft-com:office:word" xmlns:w="http://schemas.openxmlformats.org/wordprocessingml/2006/main" xmlns:w14="http://schemas.microsoft.com/office/word/2010/wordml" xmlns:w15="http://schemas.microsoft.com/office/word/2012/wordml" xmlns:w16cid="http://schemas.microsoft.com/office/word/2016/wordml/cid" xmlns:w16se="http://schemas.microsoft.com/office/word/2015/wordml/symex" xmlns:wpg="http://schemas.microsoft.com/office/word/2010/wordprocessingGroup" xmlns:wpi="http://schemas.microsoft.com/office/word/2010/wordprocessingInk" xmlns:wne="http://schemas.microsoft.com/office/word/2006/wordml" xmlns:wps="http://schemas.microsoft.com/office/word/2010/wordprocessingShape" mc:Ignorable="w14 w15 w16se w16cid wp14">
+<w:numbering xmlns:wpc="http://schemas.microsoft.com/office/word/2010/wordprocessingCanvas" xmlns:cx="http://schemas.microsoft.com/office/drawing/2014/chartex" xmlns:cx1="http://schemas.microsoft.com/office/drawing/2015/9/8/chartex" xmlns:cx2="http://schemas.microsoft.com/office/drawing/2015/10/21/chartex" xmlns:cx3="http://schemas.microsoft.com/office/drawing/2016/5/9/chartex" xmlns:cx4="http://schemas.microsoft.com/office/drawing/2016/5/10/chartex" xmlns:cx5="http://schemas.microsoft.com/office/drawing/2016/5/11/chartex" xmlns:cx6="http://schemas.microsoft.com/office/drawing/2016/5/12/chartex" xmlns:cx7="http://schemas.microsoft.com/office/drawing/2016/5/13/chartex" xmlns:cx8="http://schemas.microsoft.com/office/drawing/2016/5/14/chartex" xmlns:mc="http://schemas.openxmlformats.org/markup-compatibility/2006" xmlns:aink="http://schemas.microsoft.com/office/drawing/2016/ink" xmlns:am3d="http://schemas.microsoft.com/office/drawing/2017/model3d" xmlns:o="urn:schemas-microsoft-com:office:office" xmlns:r="http://schemas.openxmlformats.org/officeDocument/2006/relationships" xmlns:m="http://schemas.openxmlformats.org/officeDocument/2006/math" xmlns:v="urn:schemas-microsoft-com:vml" xmlns:wp14="http://schemas.microsoft.com/office/word/2010/wordprocessingDrawing" xmlns:wp="http://schemas.openxmlformats.org/drawingml/2006/wordprocessingDrawing" xmlns:w10="urn:schemas-microsoft-com:office:word" xmlns:w="http://schemas.openxmlformats.org/wordprocessingml/2006/main" xmlns:w14="http://schemas.microsoft.com/office/word/2010/wordml" xmlns:w15="http://schemas.microsoft.com/office/word/2012/wordml" xmlns:w16cex="http://schemas.microsoft.com/office/word/2018/wordml/cex" xmlns:w16cid="http://schemas.microsoft.com/office/word/2016/wordml/cid" xmlns:w16="http://schemas.microsoft.com/office/word/2018/wordml" xmlns:w16se="http://schemas.microsoft.com/office/word/2015/wordml/symex" xmlns:wpg="http://schemas.microsoft.com/office/word/2010/wordprocessingGroup" xmlns:wpi="http://schemas.microsoft.com/office/word/2010/wordprocessingInk" xmlns:wne="http://schemas.microsoft.com/office/word/2006/wordml" xmlns:wps="http://schemas.microsoft.com/office/word/2010/wordprocessingShape" mc:Ignorable="w14 w15 w16se w16cid w16 w16cex wp14">
   <w:abstractNum w:abstractNumId="0" w15:restartNumberingAfterBreak="0">
     <w:nsid w:val="2970734A"/>
     <w:multiLevelType w:val="hybridMultilevel"/>
@@ -3346,7 +2216,7 @@
 </file>
 
 <file path=word/styles.xml><?xml version="1.0" encoding="utf-8"?>
-<w:styles xmlns:mc="http://schemas.openxmlformats.org/markup-compatibility/2006" xmlns:r="http://schemas.openxmlformats.org/officeDocument/2006/relationships" xmlns:w="http://schemas.openxmlformats.org/wordprocessingml/2006/main" xmlns:w14="http://schemas.microsoft.com/office/word/2010/wordml" xmlns:w15="http://schemas.microsoft.com/office/word/2012/wordml" xmlns:w16cid="http://schemas.microsoft.com/office/word/2016/wordml/cid" xmlns:w16se="http://schemas.microsoft.com/office/word/2015/wordml/symex" mc:Ignorable="w14 w15 w16se w16cid">
+<w:styles xmlns:mc="http://schemas.openxmlformats.org/markup-compatibility/2006" xmlns:r="http://schemas.openxmlformats.org/officeDocument/2006/relationships" xmlns:w="http://schemas.openxmlformats.org/wordprocessingml/2006/main" xmlns:w14="http://schemas.microsoft.com/office/word/2010/wordml" xmlns:w15="http://schemas.microsoft.com/office/word/2012/wordml" xmlns:w16cex="http://schemas.microsoft.com/office/word/2018/wordml/cex" xmlns:w16cid="http://schemas.microsoft.com/office/word/2016/wordml/cid" xmlns:w16="http://schemas.microsoft.com/office/word/2018/wordml" xmlns:w16se="http://schemas.microsoft.com/office/word/2015/wordml/symex" mc:Ignorable="w14 w15 w16se w16cid w16 w16cex">
   <w:docDefaults>
     <w:rPrDefault>
       <w:rPr>

</xml_diff>